<commit_message>
decided to use sklearn confusion matrix because fuck dicts
</commit_message>
<xml_diff>
--- a/a1/a1.nb.docx
+++ b/a1/a1.nb.docx
@@ -11,6 +11,14 @@
       <w:tblPr>
         <w:tblW w:w="5180" w:type="dxa"/>
         <w:jc w:val="center"/>
+        <w:tblBorders>
+          <w:top w:val="single" w:sz="4" w:space="0" w:color="auto"/>
+          <w:left w:val="single" w:sz="4" w:space="0" w:color="auto"/>
+          <w:bottom w:val="single" w:sz="4" w:space="0" w:color="auto"/>
+          <w:right w:val="single" w:sz="4" w:space="0" w:color="auto"/>
+          <w:insideH w:val="single" w:sz="6" w:space="0" w:color="auto"/>
+          <w:insideV w:val="single" w:sz="6" w:space="0" w:color="auto"/>
+        </w:tblBorders>
         <w:tblLook w:val="04A0" w:firstRow="1" w:lastRow="0" w:firstColumn="1" w:lastColumn="0" w:noHBand="0" w:noVBand="1"/>
       </w:tblPr>
       <w:tblGrid>
@@ -27,12 +35,6 @@
         <w:tc>
           <w:tcPr>
             <w:tcW w:w="1060" w:type="dxa"/>
-            <w:tcBorders>
-              <w:top w:val="nil"/>
-              <w:left w:val="nil"/>
-              <w:bottom w:val="nil"/>
-              <w:right w:val="nil"/>
-            </w:tcBorders>
             <w:shd w:val="clear" w:color="auto" w:fill="auto"/>
             <w:noWrap/>
             <w:vAlign w:val="bottom"/>
@@ -57,12 +59,6 @@
         <w:tc>
           <w:tcPr>
             <w:tcW w:w="1460" w:type="dxa"/>
-            <w:tcBorders>
-              <w:top w:val="nil"/>
-              <w:left w:val="nil"/>
-              <w:bottom w:val="nil"/>
-              <w:right w:val="nil"/>
-            </w:tcBorders>
             <w:shd w:val="clear" w:color="auto" w:fill="auto"/>
             <w:noWrap/>
             <w:vAlign w:val="bottom"/>
@@ -87,12 +83,6 @@
         <w:tc>
           <w:tcPr>
             <w:tcW w:w="720" w:type="dxa"/>
-            <w:tcBorders>
-              <w:top w:val="nil"/>
-              <w:left w:val="nil"/>
-              <w:bottom w:val="nil"/>
-              <w:right w:val="nil"/>
-            </w:tcBorders>
             <w:shd w:val="clear" w:color="auto" w:fill="auto"/>
             <w:noWrap/>
             <w:vAlign w:val="bottom"/>
@@ -117,12 +107,6 @@
         <w:tc>
           <w:tcPr>
             <w:tcW w:w="1940" w:type="dxa"/>
-            <w:tcBorders>
-              <w:top w:val="nil"/>
-              <w:left w:val="nil"/>
-              <w:bottom w:val="nil"/>
-              <w:right w:val="nil"/>
-            </w:tcBorders>
             <w:shd w:val="clear" w:color="auto" w:fill="auto"/>
             <w:noWrap/>
             <w:vAlign w:val="bottom"/>
@@ -153,12 +137,6 @@
         <w:tc>
           <w:tcPr>
             <w:tcW w:w="1060" w:type="dxa"/>
-            <w:tcBorders>
-              <w:top w:val="nil"/>
-              <w:left w:val="nil"/>
-              <w:bottom w:val="nil"/>
-              <w:right w:val="nil"/>
-            </w:tcBorders>
             <w:shd w:val="clear" w:color="auto" w:fill="auto"/>
             <w:noWrap/>
             <w:vAlign w:val="bottom"/>
@@ -183,12 +161,6 @@
         <w:tc>
           <w:tcPr>
             <w:tcW w:w="1460" w:type="dxa"/>
-            <w:tcBorders>
-              <w:top w:val="nil"/>
-              <w:left w:val="nil"/>
-              <w:bottom w:val="nil"/>
-              <w:right w:val="nil"/>
-            </w:tcBorders>
             <w:shd w:val="clear" w:color="auto" w:fill="auto"/>
             <w:noWrap/>
             <w:vAlign w:val="bottom"/>
@@ -214,12 +186,6 @@
         <w:tc>
           <w:tcPr>
             <w:tcW w:w="720" w:type="dxa"/>
-            <w:tcBorders>
-              <w:top w:val="nil"/>
-              <w:left w:val="nil"/>
-              <w:bottom w:val="nil"/>
-              <w:right w:val="nil"/>
-            </w:tcBorders>
             <w:shd w:val="clear" w:color="auto" w:fill="auto"/>
             <w:noWrap/>
             <w:vAlign w:val="bottom"/>
@@ -245,12 +211,6 @@
         <w:tc>
           <w:tcPr>
             <w:tcW w:w="1940" w:type="dxa"/>
-            <w:tcBorders>
-              <w:top w:val="nil"/>
-              <w:left w:val="nil"/>
-              <w:bottom w:val="nil"/>
-              <w:right w:val="nil"/>
-            </w:tcBorders>
             <w:shd w:val="clear" w:color="auto" w:fill="auto"/>
             <w:noWrap/>
             <w:vAlign w:val="bottom"/>
@@ -282,12 +242,6 @@
         <w:tc>
           <w:tcPr>
             <w:tcW w:w="1060" w:type="dxa"/>
-            <w:tcBorders>
-              <w:top w:val="nil"/>
-              <w:left w:val="nil"/>
-              <w:bottom w:val="nil"/>
-              <w:right w:val="nil"/>
-            </w:tcBorders>
             <w:shd w:val="clear" w:color="auto" w:fill="auto"/>
             <w:noWrap/>
             <w:vAlign w:val="bottom"/>
@@ -312,12 +266,6 @@
         <w:tc>
           <w:tcPr>
             <w:tcW w:w="1460" w:type="dxa"/>
-            <w:tcBorders>
-              <w:top w:val="nil"/>
-              <w:left w:val="nil"/>
-              <w:bottom w:val="nil"/>
-              <w:right w:val="nil"/>
-            </w:tcBorders>
             <w:shd w:val="clear" w:color="auto" w:fill="auto"/>
             <w:noWrap/>
             <w:vAlign w:val="bottom"/>
@@ -343,12 +291,6 @@
         <w:tc>
           <w:tcPr>
             <w:tcW w:w="720" w:type="dxa"/>
-            <w:tcBorders>
-              <w:top w:val="nil"/>
-              <w:left w:val="nil"/>
-              <w:bottom w:val="nil"/>
-              <w:right w:val="nil"/>
-            </w:tcBorders>
             <w:shd w:val="clear" w:color="auto" w:fill="auto"/>
             <w:noWrap/>
             <w:vAlign w:val="bottom"/>
@@ -374,12 +316,6 @@
         <w:tc>
           <w:tcPr>
             <w:tcW w:w="1940" w:type="dxa"/>
-            <w:tcBorders>
-              <w:top w:val="nil"/>
-              <w:left w:val="nil"/>
-              <w:bottom w:val="nil"/>
-              <w:right w:val="nil"/>
-            </w:tcBorders>
             <w:shd w:val="clear" w:color="auto" w:fill="auto"/>
             <w:noWrap/>
             <w:vAlign w:val="bottom"/>
@@ -411,12 +347,6 @@
         <w:tc>
           <w:tcPr>
             <w:tcW w:w="1060" w:type="dxa"/>
-            <w:tcBorders>
-              <w:top w:val="nil"/>
-              <w:left w:val="nil"/>
-              <w:bottom w:val="nil"/>
-              <w:right w:val="nil"/>
-            </w:tcBorders>
             <w:shd w:val="clear" w:color="auto" w:fill="auto"/>
             <w:noWrap/>
             <w:vAlign w:val="bottom"/>
@@ -441,12 +371,6 @@
         <w:tc>
           <w:tcPr>
             <w:tcW w:w="1460" w:type="dxa"/>
-            <w:tcBorders>
-              <w:top w:val="nil"/>
-              <w:left w:val="nil"/>
-              <w:bottom w:val="nil"/>
-              <w:right w:val="nil"/>
-            </w:tcBorders>
             <w:shd w:val="clear" w:color="auto" w:fill="auto"/>
             <w:noWrap/>
             <w:vAlign w:val="bottom"/>
@@ -472,12 +396,6 @@
         <w:tc>
           <w:tcPr>
             <w:tcW w:w="720" w:type="dxa"/>
-            <w:tcBorders>
-              <w:top w:val="nil"/>
-              <w:left w:val="nil"/>
-              <w:bottom w:val="nil"/>
-              <w:right w:val="nil"/>
-            </w:tcBorders>
             <w:shd w:val="clear" w:color="auto" w:fill="auto"/>
             <w:noWrap/>
             <w:vAlign w:val="bottom"/>
@@ -503,12 +421,6 @@
         <w:tc>
           <w:tcPr>
             <w:tcW w:w="1940" w:type="dxa"/>
-            <w:tcBorders>
-              <w:top w:val="nil"/>
-              <w:left w:val="nil"/>
-              <w:bottom w:val="nil"/>
-              <w:right w:val="nil"/>
-            </w:tcBorders>
             <w:shd w:val="clear" w:color="auto" w:fill="auto"/>
             <w:noWrap/>
             <w:vAlign w:val="bottom"/>
@@ -540,12 +452,6 @@
         <w:tc>
           <w:tcPr>
             <w:tcW w:w="1060" w:type="dxa"/>
-            <w:tcBorders>
-              <w:top w:val="nil"/>
-              <w:left w:val="nil"/>
-              <w:bottom w:val="nil"/>
-              <w:right w:val="nil"/>
-            </w:tcBorders>
             <w:shd w:val="clear" w:color="auto" w:fill="auto"/>
             <w:noWrap/>
             <w:vAlign w:val="bottom"/>
@@ -570,12 +476,6 @@
         <w:tc>
           <w:tcPr>
             <w:tcW w:w="1460" w:type="dxa"/>
-            <w:tcBorders>
-              <w:top w:val="nil"/>
-              <w:left w:val="nil"/>
-              <w:bottom w:val="nil"/>
-              <w:right w:val="nil"/>
-            </w:tcBorders>
             <w:shd w:val="clear" w:color="auto" w:fill="auto"/>
             <w:noWrap/>
             <w:vAlign w:val="bottom"/>
@@ -601,12 +501,6 @@
         <w:tc>
           <w:tcPr>
             <w:tcW w:w="720" w:type="dxa"/>
-            <w:tcBorders>
-              <w:top w:val="nil"/>
-              <w:left w:val="nil"/>
-              <w:bottom w:val="nil"/>
-              <w:right w:val="nil"/>
-            </w:tcBorders>
             <w:shd w:val="clear" w:color="auto" w:fill="auto"/>
             <w:noWrap/>
             <w:vAlign w:val="bottom"/>
@@ -632,12 +526,6 @@
         <w:tc>
           <w:tcPr>
             <w:tcW w:w="1940" w:type="dxa"/>
-            <w:tcBorders>
-              <w:top w:val="nil"/>
-              <w:left w:val="nil"/>
-              <w:bottom w:val="nil"/>
-              <w:right w:val="nil"/>
-            </w:tcBorders>
             <w:shd w:val="clear" w:color="auto" w:fill="auto"/>
             <w:noWrap/>
             <w:vAlign w:val="bottom"/>
@@ -669,12 +557,6 @@
         <w:tc>
           <w:tcPr>
             <w:tcW w:w="1060" w:type="dxa"/>
-            <w:tcBorders>
-              <w:top w:val="nil"/>
-              <w:left w:val="nil"/>
-              <w:bottom w:val="nil"/>
-              <w:right w:val="nil"/>
-            </w:tcBorders>
             <w:shd w:val="clear" w:color="auto" w:fill="auto"/>
             <w:noWrap/>
             <w:vAlign w:val="bottom"/>
@@ -699,12 +581,6 @@
         <w:tc>
           <w:tcPr>
             <w:tcW w:w="1460" w:type="dxa"/>
-            <w:tcBorders>
-              <w:top w:val="nil"/>
-              <w:left w:val="nil"/>
-              <w:bottom w:val="nil"/>
-              <w:right w:val="nil"/>
-            </w:tcBorders>
             <w:shd w:val="clear" w:color="auto" w:fill="auto"/>
             <w:noWrap/>
             <w:vAlign w:val="bottom"/>
@@ -730,12 +606,6 @@
         <w:tc>
           <w:tcPr>
             <w:tcW w:w="720" w:type="dxa"/>
-            <w:tcBorders>
-              <w:top w:val="nil"/>
-              <w:left w:val="nil"/>
-              <w:bottom w:val="nil"/>
-              <w:right w:val="nil"/>
-            </w:tcBorders>
             <w:shd w:val="clear" w:color="auto" w:fill="auto"/>
             <w:noWrap/>
             <w:vAlign w:val="bottom"/>
@@ -761,12 +631,6 @@
         <w:tc>
           <w:tcPr>
             <w:tcW w:w="1940" w:type="dxa"/>
-            <w:tcBorders>
-              <w:top w:val="nil"/>
-              <w:left w:val="nil"/>
-              <w:bottom w:val="nil"/>
-              <w:right w:val="nil"/>
-            </w:tcBorders>
             <w:shd w:val="clear" w:color="auto" w:fill="auto"/>
             <w:noWrap/>
             <w:vAlign w:val="bottom"/>
@@ -798,12 +662,6 @@
         <w:tc>
           <w:tcPr>
             <w:tcW w:w="1060" w:type="dxa"/>
-            <w:tcBorders>
-              <w:top w:val="nil"/>
-              <w:left w:val="nil"/>
-              <w:bottom w:val="nil"/>
-              <w:right w:val="nil"/>
-            </w:tcBorders>
             <w:shd w:val="clear" w:color="auto" w:fill="auto"/>
             <w:noWrap/>
             <w:vAlign w:val="bottom"/>
@@ -828,12 +686,6 @@
         <w:tc>
           <w:tcPr>
             <w:tcW w:w="1460" w:type="dxa"/>
-            <w:tcBorders>
-              <w:top w:val="nil"/>
-              <w:left w:val="nil"/>
-              <w:bottom w:val="nil"/>
-              <w:right w:val="nil"/>
-            </w:tcBorders>
             <w:shd w:val="clear" w:color="auto" w:fill="auto"/>
             <w:noWrap/>
             <w:vAlign w:val="bottom"/>
@@ -859,12 +711,6 @@
         <w:tc>
           <w:tcPr>
             <w:tcW w:w="720" w:type="dxa"/>
-            <w:tcBorders>
-              <w:top w:val="nil"/>
-              <w:left w:val="nil"/>
-              <w:bottom w:val="nil"/>
-              <w:right w:val="nil"/>
-            </w:tcBorders>
             <w:shd w:val="clear" w:color="auto" w:fill="auto"/>
             <w:noWrap/>
             <w:vAlign w:val="bottom"/>
@@ -890,12 +736,6 @@
         <w:tc>
           <w:tcPr>
             <w:tcW w:w="1940" w:type="dxa"/>
-            <w:tcBorders>
-              <w:top w:val="nil"/>
-              <w:left w:val="nil"/>
-              <w:bottom w:val="nil"/>
-              <w:right w:val="nil"/>
-            </w:tcBorders>
             <w:shd w:val="clear" w:color="auto" w:fill="auto"/>
             <w:noWrap/>
             <w:vAlign w:val="bottom"/>
@@ -927,12 +767,6 @@
         <w:tc>
           <w:tcPr>
             <w:tcW w:w="1060" w:type="dxa"/>
-            <w:tcBorders>
-              <w:top w:val="nil"/>
-              <w:left w:val="nil"/>
-              <w:bottom w:val="nil"/>
-              <w:right w:val="nil"/>
-            </w:tcBorders>
             <w:shd w:val="clear" w:color="auto" w:fill="auto"/>
             <w:noWrap/>
             <w:vAlign w:val="bottom"/>
@@ -957,12 +791,6 @@
         <w:tc>
           <w:tcPr>
             <w:tcW w:w="1460" w:type="dxa"/>
-            <w:tcBorders>
-              <w:top w:val="nil"/>
-              <w:left w:val="nil"/>
-              <w:bottom w:val="nil"/>
-              <w:right w:val="nil"/>
-            </w:tcBorders>
             <w:shd w:val="clear" w:color="auto" w:fill="auto"/>
             <w:noWrap/>
             <w:vAlign w:val="bottom"/>
@@ -988,12 +816,6 @@
         <w:tc>
           <w:tcPr>
             <w:tcW w:w="720" w:type="dxa"/>
-            <w:tcBorders>
-              <w:top w:val="nil"/>
-              <w:left w:val="nil"/>
-              <w:bottom w:val="nil"/>
-              <w:right w:val="nil"/>
-            </w:tcBorders>
             <w:shd w:val="clear" w:color="auto" w:fill="auto"/>
             <w:noWrap/>
             <w:vAlign w:val="bottom"/>
@@ -1019,12 +841,6 @@
         <w:tc>
           <w:tcPr>
             <w:tcW w:w="1940" w:type="dxa"/>
-            <w:tcBorders>
-              <w:top w:val="nil"/>
-              <w:left w:val="nil"/>
-              <w:bottom w:val="nil"/>
-              <w:right w:val="nil"/>
-            </w:tcBorders>
             <w:shd w:val="clear" w:color="auto" w:fill="auto"/>
             <w:noWrap/>
             <w:vAlign w:val="bottom"/>
@@ -1056,12 +872,6 @@
         <w:tc>
           <w:tcPr>
             <w:tcW w:w="1060" w:type="dxa"/>
-            <w:tcBorders>
-              <w:top w:val="nil"/>
-              <w:left w:val="nil"/>
-              <w:bottom w:val="nil"/>
-              <w:right w:val="nil"/>
-            </w:tcBorders>
             <w:shd w:val="clear" w:color="auto" w:fill="auto"/>
             <w:noWrap/>
             <w:vAlign w:val="bottom"/>
@@ -1086,12 +896,6 @@
         <w:tc>
           <w:tcPr>
             <w:tcW w:w="1460" w:type="dxa"/>
-            <w:tcBorders>
-              <w:top w:val="nil"/>
-              <w:left w:val="nil"/>
-              <w:bottom w:val="nil"/>
-              <w:right w:val="nil"/>
-            </w:tcBorders>
             <w:shd w:val="clear" w:color="auto" w:fill="auto"/>
             <w:noWrap/>
             <w:vAlign w:val="bottom"/>
@@ -1117,12 +921,6 @@
         <w:tc>
           <w:tcPr>
             <w:tcW w:w="720" w:type="dxa"/>
-            <w:tcBorders>
-              <w:top w:val="nil"/>
-              <w:left w:val="nil"/>
-              <w:bottom w:val="nil"/>
-              <w:right w:val="nil"/>
-            </w:tcBorders>
             <w:shd w:val="clear" w:color="auto" w:fill="auto"/>
             <w:noWrap/>
             <w:vAlign w:val="bottom"/>
@@ -1148,12 +946,6 @@
         <w:tc>
           <w:tcPr>
             <w:tcW w:w="1940" w:type="dxa"/>
-            <w:tcBorders>
-              <w:top w:val="nil"/>
-              <w:left w:val="nil"/>
-              <w:bottom w:val="nil"/>
-              <w:right w:val="nil"/>
-            </w:tcBorders>
             <w:shd w:val="clear" w:color="auto" w:fill="auto"/>
             <w:noWrap/>
             <w:vAlign w:val="bottom"/>
@@ -1185,12 +977,6 @@
         <w:tc>
           <w:tcPr>
             <w:tcW w:w="1060" w:type="dxa"/>
-            <w:tcBorders>
-              <w:top w:val="nil"/>
-              <w:left w:val="nil"/>
-              <w:bottom w:val="nil"/>
-              <w:right w:val="nil"/>
-            </w:tcBorders>
             <w:shd w:val="clear" w:color="auto" w:fill="auto"/>
             <w:noWrap/>
             <w:vAlign w:val="bottom"/>
@@ -1215,12 +1001,6 @@
         <w:tc>
           <w:tcPr>
             <w:tcW w:w="1460" w:type="dxa"/>
-            <w:tcBorders>
-              <w:top w:val="nil"/>
-              <w:left w:val="nil"/>
-              <w:bottom w:val="nil"/>
-              <w:right w:val="nil"/>
-            </w:tcBorders>
             <w:shd w:val="clear" w:color="auto" w:fill="auto"/>
             <w:noWrap/>
             <w:vAlign w:val="bottom"/>
@@ -1246,12 +1026,6 @@
         <w:tc>
           <w:tcPr>
             <w:tcW w:w="720" w:type="dxa"/>
-            <w:tcBorders>
-              <w:top w:val="nil"/>
-              <w:left w:val="nil"/>
-              <w:bottom w:val="nil"/>
-              <w:right w:val="nil"/>
-            </w:tcBorders>
             <w:shd w:val="clear" w:color="auto" w:fill="auto"/>
             <w:noWrap/>
             <w:vAlign w:val="bottom"/>
@@ -1277,12 +1051,6 @@
         <w:tc>
           <w:tcPr>
             <w:tcW w:w="1940" w:type="dxa"/>
-            <w:tcBorders>
-              <w:top w:val="nil"/>
-              <w:left w:val="nil"/>
-              <w:bottom w:val="nil"/>
-              <w:right w:val="nil"/>
-            </w:tcBorders>
             <w:shd w:val="clear" w:color="auto" w:fill="auto"/>
             <w:noWrap/>
             <w:vAlign w:val="bottom"/>
@@ -1314,12 +1082,6 @@
         <w:tc>
           <w:tcPr>
             <w:tcW w:w="1060" w:type="dxa"/>
-            <w:tcBorders>
-              <w:top w:val="nil"/>
-              <w:left w:val="nil"/>
-              <w:bottom w:val="nil"/>
-              <w:right w:val="nil"/>
-            </w:tcBorders>
             <w:shd w:val="clear" w:color="auto" w:fill="auto"/>
             <w:noWrap/>
             <w:vAlign w:val="bottom"/>
@@ -1344,12 +1106,6 @@
         <w:tc>
           <w:tcPr>
             <w:tcW w:w="1460" w:type="dxa"/>
-            <w:tcBorders>
-              <w:top w:val="nil"/>
-              <w:left w:val="nil"/>
-              <w:bottom w:val="nil"/>
-              <w:right w:val="nil"/>
-            </w:tcBorders>
             <w:shd w:val="clear" w:color="auto" w:fill="auto"/>
             <w:noWrap/>
             <w:vAlign w:val="bottom"/>
@@ -1375,12 +1131,6 @@
         <w:tc>
           <w:tcPr>
             <w:tcW w:w="720" w:type="dxa"/>
-            <w:tcBorders>
-              <w:top w:val="nil"/>
-              <w:left w:val="nil"/>
-              <w:bottom w:val="nil"/>
-              <w:right w:val="nil"/>
-            </w:tcBorders>
             <w:shd w:val="clear" w:color="auto" w:fill="auto"/>
             <w:noWrap/>
             <w:vAlign w:val="bottom"/>
@@ -1406,12 +1156,6 @@
         <w:tc>
           <w:tcPr>
             <w:tcW w:w="1940" w:type="dxa"/>
-            <w:tcBorders>
-              <w:top w:val="nil"/>
-              <w:left w:val="nil"/>
-              <w:bottom w:val="nil"/>
-              <w:right w:val="nil"/>
-            </w:tcBorders>
             <w:shd w:val="clear" w:color="auto" w:fill="auto"/>
             <w:noWrap/>
             <w:vAlign w:val="bottom"/>
@@ -1443,12 +1187,6 @@
         <w:tc>
           <w:tcPr>
             <w:tcW w:w="1060" w:type="dxa"/>
-            <w:tcBorders>
-              <w:top w:val="nil"/>
-              <w:left w:val="nil"/>
-              <w:bottom w:val="nil"/>
-              <w:right w:val="nil"/>
-            </w:tcBorders>
             <w:shd w:val="clear" w:color="auto" w:fill="auto"/>
             <w:noWrap/>
             <w:vAlign w:val="bottom"/>
@@ -1473,12 +1211,6 @@
         <w:tc>
           <w:tcPr>
             <w:tcW w:w="1460" w:type="dxa"/>
-            <w:tcBorders>
-              <w:top w:val="nil"/>
-              <w:left w:val="nil"/>
-              <w:bottom w:val="nil"/>
-              <w:right w:val="nil"/>
-            </w:tcBorders>
             <w:shd w:val="clear" w:color="auto" w:fill="auto"/>
             <w:noWrap/>
             <w:vAlign w:val="bottom"/>
@@ -1504,12 +1236,6 @@
         <w:tc>
           <w:tcPr>
             <w:tcW w:w="720" w:type="dxa"/>
-            <w:tcBorders>
-              <w:top w:val="nil"/>
-              <w:left w:val="nil"/>
-              <w:bottom w:val="nil"/>
-              <w:right w:val="nil"/>
-            </w:tcBorders>
             <w:shd w:val="clear" w:color="auto" w:fill="auto"/>
             <w:noWrap/>
             <w:vAlign w:val="bottom"/>
@@ -1535,12 +1261,6 @@
         <w:tc>
           <w:tcPr>
             <w:tcW w:w="1940" w:type="dxa"/>
-            <w:tcBorders>
-              <w:top w:val="nil"/>
-              <w:left w:val="nil"/>
-              <w:bottom w:val="nil"/>
-              <w:right w:val="nil"/>
-            </w:tcBorders>
             <w:shd w:val="clear" w:color="auto" w:fill="auto"/>
             <w:noWrap/>
             <w:vAlign w:val="bottom"/>
@@ -1571,6 +1291,7 @@
         <w:t>Question 2:</w:t>
       </w:r>
     </w:p>
+    <w:p/>
     <w:p/>
     <w:p>
       <w:r>
@@ -1581,6 +1302,560 @@
       <w:tblPr>
         <w:tblW w:w="2607" w:type="dxa"/>
         <w:jc w:val="center"/>
+        <w:tblBorders>
+          <w:top w:val="single" w:sz="4" w:space="0" w:color="auto"/>
+          <w:left w:val="single" w:sz="4" w:space="0" w:color="auto"/>
+          <w:bottom w:val="single" w:sz="4" w:space="0" w:color="auto"/>
+          <w:right w:val="single" w:sz="4" w:space="0" w:color="auto"/>
+          <w:insideH w:val="single" w:sz="6" w:space="0" w:color="auto"/>
+          <w:insideV w:val="single" w:sz="6" w:space="0" w:color="auto"/>
+        </w:tblBorders>
+        <w:tblLook w:val="04A0" w:firstRow="1" w:lastRow="0" w:firstColumn="1" w:lastColumn="0" w:noHBand="0" w:noVBand="1"/>
+      </w:tblPr>
+      <w:tblGrid>
+        <w:gridCol w:w="1300"/>
+        <w:gridCol w:w="1493"/>
+      </w:tblGrid>
+      <w:tr>
+        <w:trPr>
+          <w:trHeight w:val="351"/>
+          <w:jc w:val="center"/>
+        </w:trPr>
+        <w:tc>
+          <w:tcPr>
+            <w:tcW w:w="1300" w:type="dxa"/>
+            <w:shd w:val="clear" w:color="auto" w:fill="auto"/>
+            <w:noWrap/>
+            <w:vAlign w:val="bottom"/>
+            <w:hideMark/>
+          </w:tcPr>
+          <w:p>
+            <w:pPr>
+              <w:rPr>
+                <w:rFonts w:ascii="Calibri" w:eastAsia="Times New Roman" w:hAnsi="Calibri"/>
+                <w:color w:val="000000"/>
+              </w:rPr>
+            </w:pPr>
+            <w:r>
+              <w:rPr>
+                <w:rFonts w:ascii="Calibri" w:eastAsia="Times New Roman" w:hAnsi="Calibri"/>
+                <w:color w:val="000000"/>
+              </w:rPr>
+              <w:t>alpha</w:t>
+            </w:r>
+          </w:p>
+        </w:tc>
+        <w:tc>
+          <w:tcPr>
+            <w:tcW w:w="1307" w:type="dxa"/>
+            <w:shd w:val="clear" w:color="auto" w:fill="auto"/>
+            <w:noWrap/>
+            <w:vAlign w:val="bottom"/>
+            <w:hideMark/>
+          </w:tcPr>
+          <w:p>
+            <w:pPr>
+              <w:rPr>
+                <w:rFonts w:ascii="Calibri" w:eastAsia="Times New Roman" w:hAnsi="Calibri"/>
+                <w:color w:val="000000"/>
+              </w:rPr>
+            </w:pPr>
+            <w:r>
+              <w:rPr>
+                <w:rFonts w:ascii="Calibri" w:eastAsia="Times New Roman" w:hAnsi="Calibri"/>
+                <w:color w:val="000000"/>
+              </w:rPr>
+              <w:t>accuracy</w:t>
+            </w:r>
+          </w:p>
+        </w:tc>
+      </w:tr>
+      <w:tr>
+        <w:trPr>
+          <w:trHeight w:val="320"/>
+          <w:jc w:val="center"/>
+        </w:trPr>
+        <w:tc>
+          <w:tcPr>
+            <w:tcW w:w="1300" w:type="dxa"/>
+            <w:shd w:val="clear" w:color="auto" w:fill="auto"/>
+            <w:noWrap/>
+            <w:vAlign w:val="bottom"/>
+            <w:hideMark/>
+          </w:tcPr>
+          <w:p>
+            <w:pPr>
+              <w:jc w:val="right"/>
+              <w:rPr>
+                <w:rFonts w:ascii="Calibri" w:eastAsia="Times New Roman" w:hAnsi="Calibri"/>
+                <w:color w:val="000000"/>
+              </w:rPr>
+            </w:pPr>
+            <w:r>
+              <w:rPr>
+                <w:rFonts w:ascii="Calibri" w:eastAsia="Times New Roman" w:hAnsi="Calibri"/>
+                <w:color w:val="000000"/>
+              </w:rPr>
+              <w:t>0.01</w:t>
+            </w:r>
+          </w:p>
+        </w:tc>
+        <w:tc>
+          <w:tcPr>
+            <w:tcW w:w="1307" w:type="dxa"/>
+            <w:shd w:val="clear" w:color="auto" w:fill="auto"/>
+            <w:noWrap/>
+            <w:vAlign w:val="bottom"/>
+            <w:hideMark/>
+          </w:tcPr>
+          <w:p>
+            <w:pPr>
+              <w:jc w:val="right"/>
+              <w:rPr>
+                <w:rFonts w:ascii="Calibri" w:eastAsia="Times New Roman" w:hAnsi="Calibri"/>
+                <w:color w:val="000000"/>
+              </w:rPr>
+            </w:pPr>
+            <w:r>
+              <w:rPr>
+                <w:rFonts w:ascii="Calibri" w:eastAsia="Times New Roman" w:hAnsi="Calibri"/>
+                <w:color w:val="000000"/>
+              </w:rPr>
+              <w:t>0.725752508</w:t>
+            </w:r>
+          </w:p>
+        </w:tc>
+      </w:tr>
+      <w:tr>
+        <w:trPr>
+          <w:trHeight w:val="320"/>
+          <w:jc w:val="center"/>
+        </w:trPr>
+        <w:tc>
+          <w:tcPr>
+            <w:tcW w:w="1300" w:type="dxa"/>
+            <w:shd w:val="clear" w:color="auto" w:fill="auto"/>
+            <w:noWrap/>
+            <w:vAlign w:val="bottom"/>
+            <w:hideMark/>
+          </w:tcPr>
+          <w:p>
+            <w:pPr>
+              <w:jc w:val="right"/>
+              <w:rPr>
+                <w:rFonts w:ascii="Calibri" w:eastAsia="Times New Roman" w:hAnsi="Calibri"/>
+                <w:color w:val="000000"/>
+              </w:rPr>
+            </w:pPr>
+            <w:r>
+              <w:rPr>
+                <w:rFonts w:ascii="Calibri" w:eastAsia="Times New Roman" w:hAnsi="Calibri"/>
+                <w:color w:val="000000"/>
+              </w:rPr>
+              <w:t>0.05</w:t>
+            </w:r>
+          </w:p>
+        </w:tc>
+        <w:tc>
+          <w:tcPr>
+            <w:tcW w:w="1307" w:type="dxa"/>
+            <w:shd w:val="clear" w:color="auto" w:fill="auto"/>
+            <w:noWrap/>
+            <w:vAlign w:val="bottom"/>
+            <w:hideMark/>
+          </w:tcPr>
+          <w:p>
+            <w:pPr>
+              <w:jc w:val="right"/>
+              <w:rPr>
+                <w:rFonts w:ascii="Calibri" w:eastAsia="Times New Roman" w:hAnsi="Calibri"/>
+                <w:color w:val="000000"/>
+              </w:rPr>
+            </w:pPr>
+            <w:r>
+              <w:rPr>
+                <w:rFonts w:ascii="Calibri" w:eastAsia="Times New Roman" w:hAnsi="Calibri"/>
+                <w:color w:val="000000"/>
+              </w:rPr>
+              <w:t>0.735785953</w:t>
+            </w:r>
+          </w:p>
+        </w:tc>
+      </w:tr>
+      <w:tr>
+        <w:trPr>
+          <w:trHeight w:val="320"/>
+          <w:jc w:val="center"/>
+        </w:trPr>
+        <w:tc>
+          <w:tcPr>
+            <w:tcW w:w="1300" w:type="dxa"/>
+            <w:shd w:val="clear" w:color="auto" w:fill="auto"/>
+            <w:noWrap/>
+            <w:vAlign w:val="bottom"/>
+            <w:hideMark/>
+          </w:tcPr>
+          <w:p>
+            <w:pPr>
+              <w:jc w:val="right"/>
+              <w:rPr>
+                <w:rFonts w:ascii="Calibri" w:eastAsia="Times New Roman" w:hAnsi="Calibri"/>
+                <w:color w:val="000000"/>
+              </w:rPr>
+            </w:pPr>
+            <w:r>
+              <w:rPr>
+                <w:rFonts w:ascii="Calibri" w:eastAsia="Times New Roman" w:hAnsi="Calibri"/>
+                <w:color w:val="000000"/>
+              </w:rPr>
+              <w:t>0.1</w:t>
+            </w:r>
+          </w:p>
+        </w:tc>
+        <w:tc>
+          <w:tcPr>
+            <w:tcW w:w="1307" w:type="dxa"/>
+            <w:shd w:val="clear" w:color="auto" w:fill="auto"/>
+            <w:noWrap/>
+            <w:vAlign w:val="bottom"/>
+            <w:hideMark/>
+          </w:tcPr>
+          <w:p>
+            <w:pPr>
+              <w:jc w:val="right"/>
+              <w:rPr>
+                <w:rFonts w:ascii="Calibri" w:eastAsia="Times New Roman" w:hAnsi="Calibri"/>
+                <w:color w:val="000000"/>
+              </w:rPr>
+            </w:pPr>
+            <w:r>
+              <w:rPr>
+                <w:rFonts w:ascii="Calibri" w:eastAsia="Times New Roman" w:hAnsi="Calibri"/>
+                <w:color w:val="000000"/>
+              </w:rPr>
+              <w:t>0.747491639</w:t>
+            </w:r>
+          </w:p>
+        </w:tc>
+      </w:tr>
+      <w:tr>
+        <w:trPr>
+          <w:trHeight w:val="320"/>
+          <w:jc w:val="center"/>
+        </w:trPr>
+        <w:tc>
+          <w:tcPr>
+            <w:tcW w:w="1300" w:type="dxa"/>
+            <w:shd w:val="clear" w:color="auto" w:fill="auto"/>
+            <w:noWrap/>
+            <w:vAlign w:val="bottom"/>
+            <w:hideMark/>
+          </w:tcPr>
+          <w:p>
+            <w:pPr>
+              <w:jc w:val="right"/>
+              <w:rPr>
+                <w:rFonts w:ascii="Calibri" w:eastAsia="Times New Roman" w:hAnsi="Calibri"/>
+                <w:color w:val="000000"/>
+              </w:rPr>
+            </w:pPr>
+            <w:r>
+              <w:rPr>
+                <w:rFonts w:ascii="Calibri" w:eastAsia="Times New Roman" w:hAnsi="Calibri"/>
+                <w:color w:val="000000"/>
+              </w:rPr>
+              <w:t>0.2</w:t>
+            </w:r>
+          </w:p>
+        </w:tc>
+        <w:tc>
+          <w:tcPr>
+            <w:tcW w:w="1307" w:type="dxa"/>
+            <w:shd w:val="clear" w:color="auto" w:fill="auto"/>
+            <w:noWrap/>
+            <w:vAlign w:val="bottom"/>
+            <w:hideMark/>
+          </w:tcPr>
+          <w:p>
+            <w:pPr>
+              <w:jc w:val="right"/>
+              <w:rPr>
+                <w:rFonts w:ascii="Calibri" w:eastAsia="Times New Roman" w:hAnsi="Calibri"/>
+                <w:color w:val="000000"/>
+              </w:rPr>
+            </w:pPr>
+            <w:r>
+              <w:rPr>
+                <w:rFonts w:ascii="Calibri" w:eastAsia="Times New Roman" w:hAnsi="Calibri"/>
+                <w:color w:val="000000"/>
+              </w:rPr>
+              <w:t>0.74916388</w:t>
+            </w:r>
+          </w:p>
+        </w:tc>
+      </w:tr>
+      <w:tr>
+        <w:trPr>
+          <w:trHeight w:val="320"/>
+          <w:jc w:val="center"/>
+        </w:trPr>
+        <w:tc>
+          <w:tcPr>
+            <w:tcW w:w="1300" w:type="dxa"/>
+            <w:shd w:val="clear" w:color="auto" w:fill="auto"/>
+            <w:noWrap/>
+            <w:vAlign w:val="bottom"/>
+            <w:hideMark/>
+          </w:tcPr>
+          <w:p>
+            <w:pPr>
+              <w:jc w:val="right"/>
+              <w:rPr>
+                <w:rFonts w:ascii="Calibri" w:eastAsia="Times New Roman" w:hAnsi="Calibri"/>
+                <w:color w:val="000000"/>
+              </w:rPr>
+            </w:pPr>
+            <w:r>
+              <w:rPr>
+                <w:rFonts w:ascii="Calibri" w:eastAsia="Times New Roman" w:hAnsi="Calibri"/>
+                <w:color w:val="000000"/>
+              </w:rPr>
+              <w:t>0.5</w:t>
+            </w:r>
+          </w:p>
+        </w:tc>
+        <w:tc>
+          <w:tcPr>
+            <w:tcW w:w="1307" w:type="dxa"/>
+            <w:shd w:val="clear" w:color="auto" w:fill="auto"/>
+            <w:noWrap/>
+            <w:vAlign w:val="bottom"/>
+            <w:hideMark/>
+          </w:tcPr>
+          <w:p>
+            <w:pPr>
+              <w:jc w:val="right"/>
+              <w:rPr>
+                <w:rFonts w:ascii="Calibri" w:eastAsia="Times New Roman" w:hAnsi="Calibri"/>
+                <w:color w:val="000000"/>
+              </w:rPr>
+            </w:pPr>
+            <w:r>
+              <w:rPr>
+                <w:rFonts w:ascii="Calibri" w:eastAsia="Times New Roman" w:hAnsi="Calibri"/>
+                <w:color w:val="000000"/>
+              </w:rPr>
+              <w:t>0.732441472</w:t>
+            </w:r>
+          </w:p>
+        </w:tc>
+      </w:tr>
+      <w:tr>
+        <w:trPr>
+          <w:trHeight w:val="320"/>
+          <w:jc w:val="center"/>
+        </w:trPr>
+        <w:tc>
+          <w:tcPr>
+            <w:tcW w:w="1300" w:type="dxa"/>
+            <w:shd w:val="clear" w:color="auto" w:fill="auto"/>
+            <w:noWrap/>
+            <w:vAlign w:val="bottom"/>
+            <w:hideMark/>
+          </w:tcPr>
+          <w:p>
+            <w:pPr>
+              <w:jc w:val="right"/>
+              <w:rPr>
+                <w:rFonts w:ascii="Calibri" w:eastAsia="Times New Roman" w:hAnsi="Calibri"/>
+                <w:color w:val="000000"/>
+              </w:rPr>
+            </w:pPr>
+            <w:r>
+              <w:rPr>
+                <w:rFonts w:ascii="Calibri" w:eastAsia="Times New Roman" w:hAnsi="Calibri"/>
+                <w:color w:val="000000"/>
+              </w:rPr>
+              <w:t>1</w:t>
+            </w:r>
+          </w:p>
+        </w:tc>
+        <w:tc>
+          <w:tcPr>
+            <w:tcW w:w="1307" w:type="dxa"/>
+            <w:shd w:val="clear" w:color="auto" w:fill="auto"/>
+            <w:noWrap/>
+            <w:vAlign w:val="bottom"/>
+            <w:hideMark/>
+          </w:tcPr>
+          <w:p>
+            <w:pPr>
+              <w:jc w:val="right"/>
+              <w:rPr>
+                <w:rFonts w:ascii="Calibri" w:eastAsia="Times New Roman" w:hAnsi="Calibri"/>
+                <w:color w:val="000000"/>
+              </w:rPr>
+            </w:pPr>
+            <w:r>
+              <w:rPr>
+                <w:rFonts w:ascii="Calibri" w:eastAsia="Times New Roman" w:hAnsi="Calibri"/>
+                <w:color w:val="000000"/>
+              </w:rPr>
+              <w:t>0.68729097</w:t>
+            </w:r>
+          </w:p>
+        </w:tc>
+      </w:tr>
+      <w:tr>
+        <w:trPr>
+          <w:trHeight w:val="351"/>
+          <w:jc w:val="center"/>
+        </w:trPr>
+        <w:tc>
+          <w:tcPr>
+            <w:tcW w:w="1300" w:type="dxa"/>
+            <w:shd w:val="clear" w:color="auto" w:fill="auto"/>
+            <w:noWrap/>
+            <w:vAlign w:val="bottom"/>
+            <w:hideMark/>
+          </w:tcPr>
+          <w:p>
+            <w:pPr>
+              <w:jc w:val="right"/>
+              <w:rPr>
+                <w:rFonts w:ascii="Calibri" w:eastAsia="Times New Roman" w:hAnsi="Calibri"/>
+                <w:color w:val="000000"/>
+              </w:rPr>
+            </w:pPr>
+            <w:r>
+              <w:rPr>
+                <w:rFonts w:ascii="Calibri" w:eastAsia="Times New Roman" w:hAnsi="Calibri"/>
+                <w:color w:val="000000"/>
+              </w:rPr>
+              <w:t>2</w:t>
+            </w:r>
+          </w:p>
+        </w:tc>
+        <w:tc>
+          <w:tcPr>
+            <w:tcW w:w="1307" w:type="dxa"/>
+            <w:shd w:val="clear" w:color="auto" w:fill="auto"/>
+            <w:noWrap/>
+            <w:vAlign w:val="bottom"/>
+            <w:hideMark/>
+          </w:tcPr>
+          <w:p>
+            <w:pPr>
+              <w:jc w:val="right"/>
+              <w:rPr>
+                <w:rFonts w:ascii="Calibri" w:eastAsia="Times New Roman" w:hAnsi="Calibri"/>
+                <w:color w:val="000000"/>
+              </w:rPr>
+            </w:pPr>
+            <w:r>
+              <w:rPr>
+                <w:rFonts w:ascii="Calibri" w:eastAsia="Times New Roman" w:hAnsi="Calibri"/>
+                <w:color w:val="000000"/>
+              </w:rPr>
+              <w:t>0.581939799</w:t>
+            </w:r>
+          </w:p>
+        </w:tc>
+      </w:tr>
+      <w:tr>
+        <w:trPr>
+          <w:trHeight w:val="320"/>
+          <w:jc w:val="center"/>
+        </w:trPr>
+        <w:tc>
+          <w:tcPr>
+            <w:tcW w:w="1300" w:type="dxa"/>
+            <w:shd w:val="clear" w:color="auto" w:fill="auto"/>
+            <w:noWrap/>
+            <w:vAlign w:val="bottom"/>
+            <w:hideMark/>
+          </w:tcPr>
+          <w:p>
+            <w:pPr>
+              <w:jc w:val="right"/>
+              <w:rPr>
+                <w:rFonts w:ascii="Calibri" w:eastAsia="Times New Roman" w:hAnsi="Calibri"/>
+                <w:color w:val="000000"/>
+              </w:rPr>
+            </w:pPr>
+            <w:r>
+              <w:rPr>
+                <w:rFonts w:ascii="Calibri" w:eastAsia="Times New Roman" w:hAnsi="Calibri"/>
+                <w:color w:val="000000"/>
+              </w:rPr>
+              <w:t>5</w:t>
+            </w:r>
+          </w:p>
+        </w:tc>
+        <w:tc>
+          <w:tcPr>
+            <w:tcW w:w="1307" w:type="dxa"/>
+            <w:shd w:val="clear" w:color="auto" w:fill="auto"/>
+            <w:noWrap/>
+            <w:vAlign w:val="bottom"/>
+            <w:hideMark/>
+          </w:tcPr>
+          <w:p>
+            <w:pPr>
+              <w:jc w:val="right"/>
+              <w:rPr>
+                <w:rFonts w:ascii="Calibri" w:eastAsia="Times New Roman" w:hAnsi="Calibri"/>
+                <w:color w:val="000000"/>
+              </w:rPr>
+            </w:pPr>
+            <w:r>
+              <w:rPr>
+                <w:rFonts w:ascii="Calibri" w:eastAsia="Times New Roman" w:hAnsi="Calibri"/>
+                <w:color w:val="000000"/>
+              </w:rPr>
+              <w:t>0.382943144</w:t>
+            </w:r>
+          </w:p>
+        </w:tc>
+      </w:tr>
+    </w:tbl>
+    <w:p/>
+    <w:p>
+      <w:r>
+        <w:t>Based on the alpha tuning, alpha =</w:t>
+      </w:r>
+      <w:r>
+        <w:t xml:space="preserve"> </w:t>
+      </w:r>
+      <w:r>
+        <w:t>0.2 gives the best accuracy</w:t>
+      </w:r>
+      <w:r>
+        <w:t>.</w:t>
+      </w:r>
+    </w:p>
+    <w:p/>
+    <w:p>
+      <w:r>
+        <w:t>Question 4</w:t>
+      </w:r>
+      <w:r>
+        <w:t>:</w:t>
+      </w:r>
+    </w:p>
+    <w:p/>
+    <w:tbl>
+      <w:tblPr>
+        <w:tblW w:w="2793" w:type="dxa"/>
+        <w:jc w:val="center"/>
+        <w:tblBorders>
+          <w:top w:val="single" w:sz="4" w:space="0" w:color="auto"/>
+          <w:left w:val="single" w:sz="4" w:space="0" w:color="auto"/>
+          <w:bottom w:val="single" w:sz="4" w:space="0" w:color="auto"/>
+          <w:right w:val="single" w:sz="4" w:space="0" w:color="auto"/>
+          <w:insideH w:val="single" w:sz="6" w:space="0" w:color="auto"/>
+          <w:insideV w:val="single" w:sz="6" w:space="0" w:color="auto"/>
+        </w:tblBorders>
         <w:tblLook w:val="04A0" w:firstRow="1" w:lastRow="0" w:firstColumn="1" w:lastColumn="0" w:noHBand="0" w:noVBand="1"/>
       </w:tblPr>
       <w:tblGrid>
@@ -1595,19 +1870,14 @@
         <w:tc>
           <w:tcPr>
             <w:tcW w:w="1300" w:type="dxa"/>
-            <w:tcBorders>
-              <w:top w:val="nil"/>
-              <w:left w:val="nil"/>
-              <w:bottom w:val="nil"/>
-              <w:right w:val="nil"/>
-            </w:tcBorders>
-            <w:shd w:val="clear" w:color="auto" w:fill="auto"/>
-            <w:noWrap/>
-            <w:vAlign w:val="bottom"/>
-            <w:hideMark/>
-          </w:tcPr>
-          <w:p>
-            <w:pPr>
+            <w:shd w:val="clear" w:color="auto" w:fill="auto"/>
+            <w:noWrap/>
+            <w:vAlign w:val="bottom"/>
+            <w:hideMark/>
+          </w:tcPr>
+          <w:p>
+            <w:pPr>
+              <w:jc w:val="center"/>
               <w:rPr>
                 <w:rFonts w:ascii="Calibri" w:eastAsia="Times New Roman" w:hAnsi="Calibri"/>
                 <w:color w:val="000000"/>
@@ -1624,20 +1894,15 @@
         </w:tc>
         <w:tc>
           <w:tcPr>
-            <w:tcW w:w="1307" w:type="dxa"/>
-            <w:tcBorders>
-              <w:top w:val="nil"/>
-              <w:left w:val="nil"/>
-              <w:bottom w:val="nil"/>
-              <w:right w:val="nil"/>
-            </w:tcBorders>
-            <w:shd w:val="clear" w:color="auto" w:fill="auto"/>
-            <w:noWrap/>
-            <w:vAlign w:val="bottom"/>
-            <w:hideMark/>
-          </w:tcPr>
-          <w:p>
-            <w:pPr>
+            <w:tcW w:w="1493" w:type="dxa"/>
+            <w:shd w:val="clear" w:color="auto" w:fill="auto"/>
+            <w:noWrap/>
+            <w:vAlign w:val="bottom"/>
+            <w:hideMark/>
+          </w:tcPr>
+          <w:p>
+            <w:pPr>
+              <w:jc w:val="center"/>
               <w:rPr>
                 <w:rFonts w:ascii="Calibri" w:eastAsia="Times New Roman" w:hAnsi="Calibri"/>
                 <w:color w:val="000000"/>
@@ -1661,12 +1926,6 @@
         <w:tc>
           <w:tcPr>
             <w:tcW w:w="1300" w:type="dxa"/>
-            <w:tcBorders>
-              <w:top w:val="nil"/>
-              <w:left w:val="nil"/>
-              <w:bottom w:val="nil"/>
-              <w:right w:val="nil"/>
-            </w:tcBorders>
             <w:shd w:val="clear" w:color="auto" w:fill="auto"/>
             <w:noWrap/>
             <w:vAlign w:val="bottom"/>
@@ -1691,32 +1950,26 @@
         </w:tc>
         <w:tc>
           <w:tcPr>
-            <w:tcW w:w="1307" w:type="dxa"/>
-            <w:tcBorders>
-              <w:top w:val="nil"/>
-              <w:left w:val="nil"/>
-              <w:bottom w:val="nil"/>
-              <w:right w:val="nil"/>
-            </w:tcBorders>
-            <w:shd w:val="clear" w:color="auto" w:fill="auto"/>
-            <w:noWrap/>
-            <w:vAlign w:val="bottom"/>
-            <w:hideMark/>
-          </w:tcPr>
-          <w:p>
-            <w:pPr>
-              <w:jc w:val="right"/>
-              <w:rPr>
-                <w:rFonts w:ascii="Calibri" w:eastAsia="Times New Roman" w:hAnsi="Calibri"/>
-                <w:color w:val="000000"/>
-              </w:rPr>
-            </w:pPr>
-            <w:r>
-              <w:rPr>
-                <w:rFonts w:ascii="Calibri" w:eastAsia="Times New Roman" w:hAnsi="Calibri"/>
-                <w:color w:val="000000"/>
-              </w:rPr>
-              <w:t>0.725752508</w:t>
+            <w:tcW w:w="1493" w:type="dxa"/>
+            <w:shd w:val="clear" w:color="auto" w:fill="auto"/>
+            <w:noWrap/>
+            <w:vAlign w:val="bottom"/>
+            <w:hideMark/>
+          </w:tcPr>
+          <w:p>
+            <w:pPr>
+              <w:jc w:val="right"/>
+              <w:rPr>
+                <w:rFonts w:ascii="Calibri" w:eastAsia="Times New Roman" w:hAnsi="Calibri"/>
+                <w:color w:val="000000"/>
+              </w:rPr>
+            </w:pPr>
+            <w:r>
+              <w:rPr>
+                <w:rFonts w:ascii="Calibri" w:eastAsia="Times New Roman" w:hAnsi="Calibri"/>
+                <w:color w:val="000000"/>
+              </w:rPr>
+              <w:t>0.719063545</w:t>
             </w:r>
           </w:p>
         </w:tc>
@@ -1729,12 +1982,6 @@
         <w:tc>
           <w:tcPr>
             <w:tcW w:w="1300" w:type="dxa"/>
-            <w:tcBorders>
-              <w:top w:val="nil"/>
-              <w:left w:val="nil"/>
-              <w:bottom w:val="nil"/>
-              <w:right w:val="nil"/>
-            </w:tcBorders>
             <w:shd w:val="clear" w:color="auto" w:fill="auto"/>
             <w:noWrap/>
             <w:vAlign w:val="bottom"/>
@@ -1759,32 +2006,26 @@
         </w:tc>
         <w:tc>
           <w:tcPr>
-            <w:tcW w:w="1307" w:type="dxa"/>
-            <w:tcBorders>
-              <w:top w:val="nil"/>
-              <w:left w:val="nil"/>
-              <w:bottom w:val="nil"/>
-              <w:right w:val="nil"/>
-            </w:tcBorders>
-            <w:shd w:val="clear" w:color="auto" w:fill="auto"/>
-            <w:noWrap/>
-            <w:vAlign w:val="bottom"/>
-            <w:hideMark/>
-          </w:tcPr>
-          <w:p>
-            <w:pPr>
-              <w:jc w:val="right"/>
-              <w:rPr>
-                <w:rFonts w:ascii="Calibri" w:eastAsia="Times New Roman" w:hAnsi="Calibri"/>
-                <w:color w:val="000000"/>
-              </w:rPr>
-            </w:pPr>
-            <w:r>
-              <w:rPr>
-                <w:rFonts w:ascii="Calibri" w:eastAsia="Times New Roman" w:hAnsi="Calibri"/>
-                <w:color w:val="000000"/>
-              </w:rPr>
-              <w:t>0.735785953</w:t>
+            <w:tcW w:w="1493" w:type="dxa"/>
+            <w:shd w:val="clear" w:color="auto" w:fill="auto"/>
+            <w:noWrap/>
+            <w:vAlign w:val="bottom"/>
+            <w:hideMark/>
+          </w:tcPr>
+          <w:p>
+            <w:pPr>
+              <w:jc w:val="right"/>
+              <w:rPr>
+                <w:rFonts w:ascii="Calibri" w:eastAsia="Times New Roman" w:hAnsi="Calibri"/>
+                <w:color w:val="000000"/>
+              </w:rPr>
+            </w:pPr>
+            <w:r>
+              <w:rPr>
+                <w:rFonts w:ascii="Calibri" w:eastAsia="Times New Roman" w:hAnsi="Calibri"/>
+                <w:color w:val="000000"/>
+              </w:rPr>
+              <w:t>0.737458194</w:t>
             </w:r>
           </w:p>
         </w:tc>
@@ -1797,12 +2038,6 @@
         <w:tc>
           <w:tcPr>
             <w:tcW w:w="1300" w:type="dxa"/>
-            <w:tcBorders>
-              <w:top w:val="nil"/>
-              <w:left w:val="nil"/>
-              <w:bottom w:val="nil"/>
-              <w:right w:val="nil"/>
-            </w:tcBorders>
             <w:shd w:val="clear" w:color="auto" w:fill="auto"/>
             <w:noWrap/>
             <w:vAlign w:val="bottom"/>
@@ -1827,32 +2062,26 @@
         </w:tc>
         <w:tc>
           <w:tcPr>
-            <w:tcW w:w="1307" w:type="dxa"/>
-            <w:tcBorders>
-              <w:top w:val="nil"/>
-              <w:left w:val="nil"/>
-              <w:bottom w:val="nil"/>
-              <w:right w:val="nil"/>
-            </w:tcBorders>
-            <w:shd w:val="clear" w:color="auto" w:fill="auto"/>
-            <w:noWrap/>
-            <w:vAlign w:val="bottom"/>
-            <w:hideMark/>
-          </w:tcPr>
-          <w:p>
-            <w:pPr>
-              <w:jc w:val="right"/>
-              <w:rPr>
-                <w:rFonts w:ascii="Calibri" w:eastAsia="Times New Roman" w:hAnsi="Calibri"/>
-                <w:color w:val="000000"/>
-              </w:rPr>
-            </w:pPr>
-            <w:r>
-              <w:rPr>
-                <w:rFonts w:ascii="Calibri" w:eastAsia="Times New Roman" w:hAnsi="Calibri"/>
-                <w:color w:val="000000"/>
-              </w:rPr>
-              <w:t>0.747491639</w:t>
+            <w:tcW w:w="1493" w:type="dxa"/>
+            <w:shd w:val="clear" w:color="auto" w:fill="auto"/>
+            <w:noWrap/>
+            <w:vAlign w:val="bottom"/>
+            <w:hideMark/>
+          </w:tcPr>
+          <w:p>
+            <w:pPr>
+              <w:jc w:val="right"/>
+              <w:rPr>
+                <w:rFonts w:ascii="Calibri" w:eastAsia="Times New Roman" w:hAnsi="Calibri"/>
+                <w:color w:val="000000"/>
+              </w:rPr>
+            </w:pPr>
+            <w:r>
+              <w:rPr>
+                <w:rFonts w:ascii="Calibri" w:eastAsia="Times New Roman" w:hAnsi="Calibri"/>
+                <w:color w:val="000000"/>
+              </w:rPr>
+              <w:t>0.737458194</w:t>
             </w:r>
           </w:p>
         </w:tc>
@@ -1865,12 +2094,6 @@
         <w:tc>
           <w:tcPr>
             <w:tcW w:w="1300" w:type="dxa"/>
-            <w:tcBorders>
-              <w:top w:val="nil"/>
-              <w:left w:val="nil"/>
-              <w:bottom w:val="nil"/>
-              <w:right w:val="nil"/>
-            </w:tcBorders>
             <w:shd w:val="clear" w:color="auto" w:fill="auto"/>
             <w:noWrap/>
             <w:vAlign w:val="bottom"/>
@@ -1895,32 +2118,26 @@
         </w:tc>
         <w:tc>
           <w:tcPr>
-            <w:tcW w:w="1307" w:type="dxa"/>
-            <w:tcBorders>
-              <w:top w:val="nil"/>
-              <w:left w:val="nil"/>
-              <w:bottom w:val="nil"/>
-              <w:right w:val="nil"/>
-            </w:tcBorders>
-            <w:shd w:val="clear" w:color="auto" w:fill="auto"/>
-            <w:noWrap/>
-            <w:vAlign w:val="bottom"/>
-            <w:hideMark/>
-          </w:tcPr>
-          <w:p>
-            <w:pPr>
-              <w:jc w:val="right"/>
-              <w:rPr>
-                <w:rFonts w:ascii="Calibri" w:eastAsia="Times New Roman" w:hAnsi="Calibri"/>
-                <w:color w:val="000000"/>
-              </w:rPr>
-            </w:pPr>
-            <w:r>
-              <w:rPr>
-                <w:rFonts w:ascii="Calibri" w:eastAsia="Times New Roman" w:hAnsi="Calibri"/>
-                <w:color w:val="000000"/>
-              </w:rPr>
-              <w:t>0.74916388</w:t>
+            <w:tcW w:w="1493" w:type="dxa"/>
+            <w:shd w:val="clear" w:color="auto" w:fill="auto"/>
+            <w:noWrap/>
+            <w:vAlign w:val="bottom"/>
+            <w:hideMark/>
+          </w:tcPr>
+          <w:p>
+            <w:pPr>
+              <w:jc w:val="right"/>
+              <w:rPr>
+                <w:rFonts w:ascii="Calibri" w:eastAsia="Times New Roman" w:hAnsi="Calibri"/>
+                <w:color w:val="000000"/>
+              </w:rPr>
+            </w:pPr>
+            <w:r>
+              <w:rPr>
+                <w:rFonts w:ascii="Calibri" w:eastAsia="Times New Roman" w:hAnsi="Calibri"/>
+                <w:color w:val="000000"/>
+              </w:rPr>
+              <w:t>0.732441472</w:t>
             </w:r>
           </w:p>
         </w:tc>
@@ -1933,12 +2150,6 @@
         <w:tc>
           <w:tcPr>
             <w:tcW w:w="1300" w:type="dxa"/>
-            <w:tcBorders>
-              <w:top w:val="nil"/>
-              <w:left w:val="nil"/>
-              <w:bottom w:val="nil"/>
-              <w:right w:val="nil"/>
-            </w:tcBorders>
             <w:shd w:val="clear" w:color="auto" w:fill="auto"/>
             <w:noWrap/>
             <w:vAlign w:val="bottom"/>
@@ -1963,32 +2174,26 @@
         </w:tc>
         <w:tc>
           <w:tcPr>
-            <w:tcW w:w="1307" w:type="dxa"/>
-            <w:tcBorders>
-              <w:top w:val="nil"/>
-              <w:left w:val="nil"/>
-              <w:bottom w:val="nil"/>
-              <w:right w:val="nil"/>
-            </w:tcBorders>
-            <w:shd w:val="clear" w:color="auto" w:fill="auto"/>
-            <w:noWrap/>
-            <w:vAlign w:val="bottom"/>
-            <w:hideMark/>
-          </w:tcPr>
-          <w:p>
-            <w:pPr>
-              <w:jc w:val="right"/>
-              <w:rPr>
-                <w:rFonts w:ascii="Calibri" w:eastAsia="Times New Roman" w:hAnsi="Calibri"/>
-                <w:color w:val="000000"/>
-              </w:rPr>
-            </w:pPr>
-            <w:r>
-              <w:rPr>
-                <w:rFonts w:ascii="Calibri" w:eastAsia="Times New Roman" w:hAnsi="Calibri"/>
-                <w:color w:val="000000"/>
-              </w:rPr>
-              <w:t>0.732441472</w:t>
+            <w:tcW w:w="1493" w:type="dxa"/>
+            <w:shd w:val="clear" w:color="auto" w:fill="auto"/>
+            <w:noWrap/>
+            <w:vAlign w:val="bottom"/>
+            <w:hideMark/>
+          </w:tcPr>
+          <w:p>
+            <w:pPr>
+              <w:jc w:val="right"/>
+              <w:rPr>
+                <w:rFonts w:ascii="Calibri" w:eastAsia="Times New Roman" w:hAnsi="Calibri"/>
+                <w:color w:val="000000"/>
+              </w:rPr>
+            </w:pPr>
+            <w:r>
+              <w:rPr>
+                <w:rFonts w:ascii="Calibri" w:eastAsia="Times New Roman" w:hAnsi="Calibri"/>
+                <w:color w:val="000000"/>
+              </w:rPr>
+              <w:t>0.7090301</w:t>
             </w:r>
           </w:p>
         </w:tc>
@@ -2001,62 +2206,51 @@
         <w:tc>
           <w:tcPr>
             <w:tcW w:w="1300" w:type="dxa"/>
-            <w:tcBorders>
-              <w:top w:val="nil"/>
-              <w:left w:val="nil"/>
-              <w:bottom w:val="nil"/>
-              <w:right w:val="nil"/>
-            </w:tcBorders>
-            <w:shd w:val="clear" w:color="auto" w:fill="auto"/>
-            <w:noWrap/>
-            <w:vAlign w:val="bottom"/>
-            <w:hideMark/>
-          </w:tcPr>
-          <w:p>
-            <w:pPr>
-              <w:jc w:val="right"/>
-              <w:rPr>
-                <w:rFonts w:ascii="Calibri" w:eastAsia="Times New Roman" w:hAnsi="Calibri"/>
-                <w:color w:val="000000"/>
-              </w:rPr>
-            </w:pPr>
-            <w:r>
-              <w:rPr>
-                <w:rFonts w:ascii="Calibri" w:eastAsia="Times New Roman" w:hAnsi="Calibri"/>
-                <w:color w:val="000000"/>
-              </w:rPr>
+            <w:shd w:val="clear" w:color="auto" w:fill="auto"/>
+            <w:noWrap/>
+            <w:vAlign w:val="bottom"/>
+            <w:hideMark/>
+          </w:tcPr>
+          <w:p>
+            <w:pPr>
+              <w:jc w:val="right"/>
+              <w:rPr>
+                <w:rFonts w:ascii="Calibri" w:eastAsia="Times New Roman" w:hAnsi="Calibri"/>
+                <w:color w:val="000000"/>
+              </w:rPr>
+            </w:pPr>
+            <w:r>
+              <w:rPr>
+                <w:rFonts w:ascii="Calibri" w:eastAsia="Times New Roman" w:hAnsi="Calibri"/>
+                <w:color w:val="000000"/>
+              </w:rPr>
+              <w:lastRenderedPageBreak/>
               <w:t>1</w:t>
             </w:r>
           </w:p>
         </w:tc>
         <w:tc>
           <w:tcPr>
-            <w:tcW w:w="1307" w:type="dxa"/>
-            <w:tcBorders>
-              <w:top w:val="nil"/>
-              <w:left w:val="nil"/>
-              <w:bottom w:val="nil"/>
-              <w:right w:val="nil"/>
-            </w:tcBorders>
-            <w:shd w:val="clear" w:color="auto" w:fill="auto"/>
-            <w:noWrap/>
-            <w:vAlign w:val="bottom"/>
-            <w:hideMark/>
-          </w:tcPr>
-          <w:p>
-            <w:pPr>
-              <w:jc w:val="right"/>
-              <w:rPr>
-                <w:rFonts w:ascii="Calibri" w:eastAsia="Times New Roman" w:hAnsi="Calibri"/>
-                <w:color w:val="000000"/>
-              </w:rPr>
-            </w:pPr>
-            <w:r>
-              <w:rPr>
-                <w:rFonts w:ascii="Calibri" w:eastAsia="Times New Roman" w:hAnsi="Calibri"/>
-                <w:color w:val="000000"/>
-              </w:rPr>
-              <w:t>0.68729097</w:t>
+            <w:tcW w:w="1493" w:type="dxa"/>
+            <w:shd w:val="clear" w:color="auto" w:fill="auto"/>
+            <w:noWrap/>
+            <w:vAlign w:val="bottom"/>
+            <w:hideMark/>
+          </w:tcPr>
+          <w:p>
+            <w:pPr>
+              <w:jc w:val="right"/>
+              <w:rPr>
+                <w:rFonts w:ascii="Calibri" w:eastAsia="Times New Roman" w:hAnsi="Calibri"/>
+                <w:color w:val="000000"/>
+              </w:rPr>
+            </w:pPr>
+            <w:r>
+              <w:rPr>
+                <w:rFonts w:ascii="Calibri" w:eastAsia="Times New Roman" w:hAnsi="Calibri"/>
+                <w:color w:val="000000"/>
+              </w:rPr>
+              <w:t>0.678929766</w:t>
             </w:r>
           </w:p>
         </w:tc>
@@ -2069,12 +2263,6 @@
         <w:tc>
           <w:tcPr>
             <w:tcW w:w="1300" w:type="dxa"/>
-            <w:tcBorders>
-              <w:top w:val="nil"/>
-              <w:left w:val="nil"/>
-              <w:bottom w:val="nil"/>
-              <w:right w:val="nil"/>
-            </w:tcBorders>
             <w:shd w:val="clear" w:color="auto" w:fill="auto"/>
             <w:noWrap/>
             <w:vAlign w:val="bottom"/>
@@ -2099,32 +2287,26 @@
         </w:tc>
         <w:tc>
           <w:tcPr>
-            <w:tcW w:w="1307" w:type="dxa"/>
-            <w:tcBorders>
-              <w:top w:val="nil"/>
-              <w:left w:val="nil"/>
-              <w:bottom w:val="nil"/>
-              <w:right w:val="nil"/>
-            </w:tcBorders>
-            <w:shd w:val="clear" w:color="auto" w:fill="auto"/>
-            <w:noWrap/>
-            <w:vAlign w:val="bottom"/>
-            <w:hideMark/>
-          </w:tcPr>
-          <w:p>
-            <w:pPr>
-              <w:jc w:val="right"/>
-              <w:rPr>
-                <w:rFonts w:ascii="Calibri" w:eastAsia="Times New Roman" w:hAnsi="Calibri"/>
-                <w:color w:val="000000"/>
-              </w:rPr>
-            </w:pPr>
-            <w:r>
-              <w:rPr>
-                <w:rFonts w:ascii="Calibri" w:eastAsia="Times New Roman" w:hAnsi="Calibri"/>
-                <w:color w:val="000000"/>
-              </w:rPr>
-              <w:t>0.581939799</w:t>
+            <w:tcW w:w="1493" w:type="dxa"/>
+            <w:shd w:val="clear" w:color="auto" w:fill="auto"/>
+            <w:noWrap/>
+            <w:vAlign w:val="bottom"/>
+            <w:hideMark/>
+          </w:tcPr>
+          <w:p>
+            <w:pPr>
+              <w:jc w:val="right"/>
+              <w:rPr>
+                <w:rFonts w:ascii="Calibri" w:eastAsia="Times New Roman" w:hAnsi="Calibri"/>
+                <w:color w:val="000000"/>
+              </w:rPr>
+            </w:pPr>
+            <w:r>
+              <w:rPr>
+                <w:rFonts w:ascii="Calibri" w:eastAsia="Times New Roman" w:hAnsi="Calibri"/>
+                <w:color w:val="000000"/>
+              </w:rPr>
+              <w:t>0.575250836</w:t>
             </w:r>
           </w:p>
         </w:tc>
@@ -2137,12 +2319,6 @@
         <w:tc>
           <w:tcPr>
             <w:tcW w:w="1300" w:type="dxa"/>
-            <w:tcBorders>
-              <w:top w:val="nil"/>
-              <w:left w:val="nil"/>
-              <w:bottom w:val="nil"/>
-              <w:right w:val="nil"/>
-            </w:tcBorders>
             <w:shd w:val="clear" w:color="auto" w:fill="auto"/>
             <w:noWrap/>
             <w:vAlign w:val="bottom"/>
@@ -2167,32 +2343,515 @@
         </w:tc>
         <w:tc>
           <w:tcPr>
-            <w:tcW w:w="1307" w:type="dxa"/>
-            <w:tcBorders>
-              <w:top w:val="nil"/>
-              <w:left w:val="nil"/>
-              <w:bottom w:val="nil"/>
-              <w:right w:val="nil"/>
-            </w:tcBorders>
-            <w:shd w:val="clear" w:color="auto" w:fill="auto"/>
-            <w:noWrap/>
-            <w:vAlign w:val="bottom"/>
-            <w:hideMark/>
-          </w:tcPr>
-          <w:p>
-            <w:pPr>
-              <w:jc w:val="right"/>
-              <w:rPr>
-                <w:rFonts w:ascii="Calibri" w:eastAsia="Times New Roman" w:hAnsi="Calibri"/>
-                <w:color w:val="000000"/>
-              </w:rPr>
-            </w:pPr>
-            <w:r>
-              <w:rPr>
-                <w:rFonts w:ascii="Calibri" w:eastAsia="Times New Roman" w:hAnsi="Calibri"/>
-                <w:color w:val="000000"/>
-              </w:rPr>
-              <w:t>0.382943144</w:t>
+            <w:tcW w:w="1493" w:type="dxa"/>
+            <w:shd w:val="clear" w:color="auto" w:fill="auto"/>
+            <w:noWrap/>
+            <w:vAlign w:val="bottom"/>
+            <w:hideMark/>
+          </w:tcPr>
+          <w:p>
+            <w:pPr>
+              <w:jc w:val="right"/>
+              <w:rPr>
+                <w:rFonts w:ascii="Calibri" w:eastAsia="Times New Roman" w:hAnsi="Calibri"/>
+                <w:color w:val="000000"/>
+              </w:rPr>
+            </w:pPr>
+            <w:r>
+              <w:rPr>
+                <w:rFonts w:ascii="Calibri" w:eastAsia="Times New Roman" w:hAnsi="Calibri"/>
+                <w:color w:val="000000"/>
+              </w:rPr>
+              <w:t>0.377926421</w:t>
+            </w:r>
+          </w:p>
+        </w:tc>
+      </w:tr>
+    </w:tbl>
+    <w:p>
+      <w:r>
+        <w:t>Question 5:</w:t>
+      </w:r>
+    </w:p>
+    <w:p/>
+    <w:p>
+      <w:proofErr w:type="spellStart"/>
+      <w:r>
+        <w:t>dev</w:t>
+      </w:r>
+      <w:proofErr w:type="spellEnd"/>
+      <w:r>
+        <w:t xml:space="preserve">: </w:t>
+      </w:r>
+      <w:r>
+        <w:t>0.7491638795986622</w:t>
+      </w:r>
+    </w:p>
+    <w:p>
+      <w:r>
+        <w:t xml:space="preserve">test: </w:t>
+      </w:r>
+      <w:r>
+        <w:t>0.7152317880794702</w:t>
+      </w:r>
+    </w:p>
+    <w:p/>
+    <w:p>
+      <w:r>
+        <w:t xml:space="preserve">Using the alpha </w:t>
+      </w:r>
+      <w:r>
+        <w:t xml:space="preserve">= 0.05 </w:t>
+      </w:r>
+      <w:r>
+        <w:t>from lemmatization</w:t>
+      </w:r>
+    </w:p>
+    <w:p>
+      <w:proofErr w:type="spellStart"/>
+      <w:r>
+        <w:t>dev</w:t>
+      </w:r>
+      <w:proofErr w:type="spellEnd"/>
+      <w:r>
+        <w:t xml:space="preserve">: </w:t>
+      </w:r>
+      <w:r>
+        <w:t>0.7374581939799331</w:t>
+      </w:r>
+    </w:p>
+    <w:p>
+      <w:r>
+        <w:t xml:space="preserve">test: </w:t>
+      </w:r>
+      <w:r>
+        <w:t>0.6771523178807947</w:t>
+      </w:r>
+    </w:p>
+    <w:p/>
+    <w:p>
+      <w:r>
+        <w:t>Question 6</w:t>
+      </w:r>
+      <w:r>
+        <w:t>:</w:t>
+      </w:r>
+    </w:p>
+    <w:p>
+      <w:r>
+        <w:t>At the 24</w:t>
+      </w:r>
+      <w:r>
+        <w:rPr>
+          <w:vertAlign w:val="superscript"/>
+        </w:rPr>
+        <w:t>th</w:t>
+      </w:r>
+      <w:r>
+        <w:t xml:space="preserve"> iteration</w:t>
+      </w:r>
+      <w:r>
+        <w:t xml:space="preserve"> (iteration 23)</w:t>
+      </w:r>
+      <w:r>
+        <w:t>, the training data is completely separated because the accuracy is 1.0. While the 13</w:t>
+      </w:r>
+      <w:r>
+        <w:rPr>
+          <w:vertAlign w:val="superscript"/>
+        </w:rPr>
+        <w:t>th</w:t>
+      </w:r>
+      <w:r>
+        <w:t xml:space="preserve"> iteration</w:t>
+      </w:r>
+      <w:r>
+        <w:t xml:space="preserve"> (iteration 12)</w:t>
+      </w:r>
+      <w:r>
+        <w:t xml:space="preserve"> produces the highest accuracy when testing on the </w:t>
+      </w:r>
+      <w:proofErr w:type="spellStart"/>
+      <w:r>
+        <w:t>dev</w:t>
+      </w:r>
+      <w:proofErr w:type="spellEnd"/>
+      <w:r>
+        <w:t xml:space="preserve"> set, the 8</w:t>
+      </w:r>
+      <w:r>
+        <w:rPr>
+          <w:vertAlign w:val="superscript"/>
+        </w:rPr>
+        <w:t>th</w:t>
+      </w:r>
+      <w:r>
+        <w:t xml:space="preserve"> iteration would be better in terms </w:t>
+      </w:r>
+    </w:p>
+    <w:p/>
+    <w:p>
+      <w:r>
+        <w:t>Question 7</w:t>
+      </w:r>
+      <w:r>
+        <w:t>:</w:t>
+      </w:r>
+    </w:p>
+    <w:tbl>
+      <w:tblPr>
+        <w:tblStyle w:val="TableGrid"/>
+        <w:tblW w:w="7740" w:type="dxa"/>
+        <w:tblInd w:w="1165" w:type="dxa"/>
+        <w:tblLayout w:type="fixed"/>
+        <w:tblLook w:val="04A0" w:firstRow="1" w:lastRow="0" w:firstColumn="1" w:lastColumn="0" w:noHBand="0" w:noVBand="1"/>
+      </w:tblPr>
+      <w:tblGrid>
+        <w:gridCol w:w="1729"/>
+        <w:gridCol w:w="2411"/>
+        <w:gridCol w:w="1260"/>
+        <w:gridCol w:w="2340"/>
+      </w:tblGrid>
+      <w:tr>
+        <w:tc>
+          <w:tcPr>
+            <w:tcW w:w="1729" w:type="dxa"/>
+          </w:tcPr>
+          <w:p>
+            <w:r>
+              <w:t>Features</w:t>
+            </w:r>
+          </w:p>
+        </w:tc>
+        <w:tc>
+          <w:tcPr>
+            <w:tcW w:w="2411" w:type="dxa"/>
+          </w:tcPr>
+          <w:p>
+            <w:r>
+              <w:t>Number of iterations to separation</w:t>
+            </w:r>
+          </w:p>
+        </w:tc>
+        <w:tc>
+          <w:tcPr>
+            <w:tcW w:w="1260" w:type="dxa"/>
+          </w:tcPr>
+          <w:p>
+            <w:r>
+              <w:t>Best iteration</w:t>
+            </w:r>
+          </w:p>
+        </w:tc>
+        <w:tc>
+          <w:tcPr>
+            <w:tcW w:w="2340" w:type="dxa"/>
+          </w:tcPr>
+          <w:p>
+            <w:r>
+              <w:t>Test Accuracies</w:t>
+            </w:r>
+            <w:r>
+              <w:t xml:space="preserve"> using best </w:t>
+            </w:r>
+            <w:proofErr w:type="spellStart"/>
+            <w:r>
+              <w:t>iteraton</w:t>
+            </w:r>
+            <w:proofErr w:type="spellEnd"/>
+          </w:p>
+        </w:tc>
+      </w:tr>
+      <w:tr>
+        <w:tc>
+          <w:tcPr>
+            <w:tcW w:w="1729" w:type="dxa"/>
+          </w:tcPr>
+          <w:p>
+            <w:r>
+              <w:t xml:space="preserve">Lemmatization, uppercased, 2-grams </w:t>
+            </w:r>
+          </w:p>
+        </w:tc>
+        <w:tc>
+          <w:tcPr>
+            <w:tcW w:w="2411" w:type="dxa"/>
+          </w:tcPr>
+          <w:p>
+            <w:r>
+              <w:t>11</w:t>
+            </w:r>
+          </w:p>
+        </w:tc>
+        <w:tc>
+          <w:tcPr>
+            <w:tcW w:w="1260" w:type="dxa"/>
+          </w:tcPr>
+          <w:p>
+            <w:r>
+              <w:t>6</w:t>
+            </w:r>
+          </w:p>
+        </w:tc>
+        <w:tc>
+          <w:tcPr>
+            <w:tcW w:w="2340" w:type="dxa"/>
+          </w:tcPr>
+          <w:p>
+            <w:r>
+              <w:t>0.6821192052980133</w:t>
+            </w:r>
+          </w:p>
+        </w:tc>
+      </w:tr>
+      <w:tr>
+        <w:tc>
+          <w:tcPr>
+            <w:tcW w:w="1729" w:type="dxa"/>
+          </w:tcPr>
+          <w:p>
+            <w:r>
+              <w:t>Lemmatization, uppercased</w:t>
+            </w:r>
+          </w:p>
+        </w:tc>
+        <w:tc>
+          <w:tcPr>
+            <w:tcW w:w="2411" w:type="dxa"/>
+          </w:tcPr>
+          <w:p>
+            <w:r>
+              <w:t xml:space="preserve">30 </w:t>
+            </w:r>
+          </w:p>
+        </w:tc>
+        <w:tc>
+          <w:tcPr>
+            <w:tcW w:w="1260" w:type="dxa"/>
+          </w:tcPr>
+          <w:p>
+            <w:r>
+              <w:t>9</w:t>
+            </w:r>
+          </w:p>
+        </w:tc>
+        <w:tc>
+          <w:tcPr>
+            <w:tcW w:w="2340" w:type="dxa"/>
+          </w:tcPr>
+          <w:p>
+            <w:r>
+              <w:t>0.6291390728476821</w:t>
+            </w:r>
+          </w:p>
+        </w:tc>
+      </w:tr>
+      <w:tr>
+        <w:tc>
+          <w:tcPr>
+            <w:tcW w:w="1729" w:type="dxa"/>
+          </w:tcPr>
+          <w:p>
+            <w:r>
+              <w:t>Lemmatization</w:t>
+            </w:r>
+          </w:p>
+        </w:tc>
+        <w:tc>
+          <w:tcPr>
+            <w:tcW w:w="2411" w:type="dxa"/>
+          </w:tcPr>
+          <w:p>
+            <w:r>
+              <w:t>27</w:t>
+            </w:r>
+          </w:p>
+        </w:tc>
+        <w:tc>
+          <w:tcPr>
+            <w:tcW w:w="1260" w:type="dxa"/>
+          </w:tcPr>
+          <w:p>
+            <w:r>
+              <w:t>5</w:t>
+            </w:r>
+          </w:p>
+        </w:tc>
+        <w:tc>
+          <w:tcPr>
+            <w:tcW w:w="2340" w:type="dxa"/>
+          </w:tcPr>
+          <w:p>
+            <w:r>
+              <w:t>0.6490066225165563</w:t>
+            </w:r>
+          </w:p>
+        </w:tc>
+      </w:tr>
+      <w:tr>
+        <w:tc>
+          <w:tcPr>
+            <w:tcW w:w="1729" w:type="dxa"/>
+          </w:tcPr>
+          <w:p>
+            <w:r>
+              <w:t>uppercased</w:t>
+            </w:r>
+          </w:p>
+        </w:tc>
+        <w:tc>
+          <w:tcPr>
+            <w:tcW w:w="2411" w:type="dxa"/>
+          </w:tcPr>
+          <w:p>
+            <w:r>
+              <w:t>22</w:t>
+            </w:r>
+          </w:p>
+        </w:tc>
+        <w:tc>
+          <w:tcPr>
+            <w:tcW w:w="1260" w:type="dxa"/>
+          </w:tcPr>
+          <w:p>
+            <w:r>
+              <w:t>7</w:t>
+            </w:r>
+          </w:p>
+        </w:tc>
+        <w:tc>
+          <w:tcPr>
+            <w:tcW w:w="2340" w:type="dxa"/>
+          </w:tcPr>
+          <w:p>
+            <w:r>
+              <w:t>0.652317880794702</w:t>
+            </w:r>
+          </w:p>
+        </w:tc>
+      </w:tr>
+      <w:tr>
+        <w:tc>
+          <w:tcPr>
+            <w:tcW w:w="1729" w:type="dxa"/>
+          </w:tcPr>
+          <w:p>
+            <w:r>
+              <w:t>2-grams</w:t>
+            </w:r>
+          </w:p>
+        </w:tc>
+        <w:tc>
+          <w:tcPr>
+            <w:tcW w:w="2411" w:type="dxa"/>
+          </w:tcPr>
+          <w:p>
+            <w:r>
+              <w:t>13</w:t>
+            </w:r>
+          </w:p>
+        </w:tc>
+        <w:tc>
+          <w:tcPr>
+            <w:tcW w:w="1260" w:type="dxa"/>
+          </w:tcPr>
+          <w:p>
+            <w:r>
+              <w:t>6</w:t>
+            </w:r>
+          </w:p>
+        </w:tc>
+        <w:tc>
+          <w:tcPr>
+            <w:tcW w:w="2340" w:type="dxa"/>
+          </w:tcPr>
+          <w:p>
+            <w:r>
+              <w:t>0.6870860927152318</w:t>
+            </w:r>
+          </w:p>
+        </w:tc>
+      </w:tr>
+      <w:tr>
+        <w:tc>
+          <w:tcPr>
+            <w:tcW w:w="1729" w:type="dxa"/>
+          </w:tcPr>
+          <w:p>
+            <w:r>
+              <w:t>Uppercased and 2-grams</w:t>
+            </w:r>
+          </w:p>
+        </w:tc>
+        <w:tc>
+          <w:tcPr>
+            <w:tcW w:w="2411" w:type="dxa"/>
+          </w:tcPr>
+          <w:p>
+            <w:r>
+              <w:t>13</w:t>
+            </w:r>
+          </w:p>
+        </w:tc>
+        <w:tc>
+          <w:tcPr>
+            <w:tcW w:w="1260" w:type="dxa"/>
+          </w:tcPr>
+          <w:p>
+            <w:r>
+              <w:t>6</w:t>
+            </w:r>
+          </w:p>
+        </w:tc>
+        <w:tc>
+          <w:tcPr>
+            <w:tcW w:w="2340" w:type="dxa"/>
+          </w:tcPr>
+          <w:p>
+            <w:r>
+              <w:t>0.6870860927152318</w:t>
+            </w:r>
+          </w:p>
+        </w:tc>
+      </w:tr>
+      <w:tr>
+        <w:tc>
+          <w:tcPr>
+            <w:tcW w:w="1729" w:type="dxa"/>
+          </w:tcPr>
+          <w:p>
+            <w:r>
+              <w:t>No features</w:t>
+            </w:r>
+          </w:p>
+        </w:tc>
+        <w:tc>
+          <w:tcPr>
+            <w:tcW w:w="2411" w:type="dxa"/>
+          </w:tcPr>
+          <w:p>
+            <w:r>
+              <w:t>24</w:t>
+            </w:r>
+          </w:p>
+        </w:tc>
+        <w:tc>
+          <w:tcPr>
+            <w:tcW w:w="1260" w:type="dxa"/>
+          </w:tcPr>
+          <w:p>
+            <w:r>
+              <w:t>4</w:t>
+            </w:r>
+          </w:p>
+        </w:tc>
+        <w:tc>
+          <w:tcPr>
+            <w:tcW w:w="2340" w:type="dxa"/>
+          </w:tcPr>
+          <w:p>
+            <w:r>
+              <w:t>0.6705298013245033</w:t>
             </w:r>
           </w:p>
         </w:tc>
@@ -2201,701 +2860,135 @@
     <w:p/>
     <w:p>
       <w:r>
-        <w:t>Based on the alpha tuning, alpha =</w:t>
-      </w:r>
-      <w:r>
-        <w:t xml:space="preserve"> </w:t>
-      </w:r>
-      <w:r>
-        <w:t>0.2 gives the best accuracy</w:t>
-      </w:r>
-      <w:r>
-        <w:t>.</w:t>
-      </w:r>
+        <w:t>Question 8:</w:t>
+      </w:r>
+    </w:p>
+    <w:p>
+      <w:r>
+        <w:br/>
+        <w:t>Part A:</w:t>
+      </w:r>
+    </w:p>
+    <w:p>
+      <w:bookmarkStart w:id="0" w:name="_GoBack"/>
+      <w:bookmarkEnd w:id="0"/>
     </w:p>
     <w:p/>
     <w:p>
       <w:r>
-        <w:t>Question 4</w:t>
-      </w:r>
-      <w:r>
-        <w:t>:</w:t>
-      </w:r>
-    </w:p>
-    <w:p/>
-    <w:tbl>
-      <w:tblPr>
-        <w:tblW w:w="2607" w:type="dxa"/>
-        <w:jc w:val="center"/>
-        <w:tblLook w:val="04A0" w:firstRow="1" w:lastRow="0" w:firstColumn="1" w:lastColumn="0" w:noHBand="0" w:noVBand="1"/>
-      </w:tblPr>
-      <w:tblGrid>
-        <w:gridCol w:w="1300"/>
-        <w:gridCol w:w="1493"/>
-      </w:tblGrid>
-      <w:tr>
-        <w:trPr>
-          <w:trHeight w:val="320"/>
-          <w:jc w:val="center"/>
-        </w:trPr>
-        <w:tc>
-          <w:tcPr>
-            <w:tcW w:w="1300" w:type="dxa"/>
-            <w:tcBorders>
-              <w:top w:val="nil"/>
-              <w:left w:val="nil"/>
-              <w:bottom w:val="nil"/>
-              <w:right w:val="nil"/>
-            </w:tcBorders>
-            <w:shd w:val="clear" w:color="auto" w:fill="auto"/>
-            <w:noWrap/>
-            <w:vAlign w:val="bottom"/>
-            <w:hideMark/>
-          </w:tcPr>
-          <w:p>
-            <w:pPr>
-              <w:rPr>
-                <w:rFonts w:ascii="Calibri" w:eastAsia="Times New Roman" w:hAnsi="Calibri"/>
-                <w:color w:val="000000"/>
-              </w:rPr>
-            </w:pPr>
-            <w:r>
-              <w:rPr>
-                <w:rFonts w:ascii="Calibri" w:eastAsia="Times New Roman" w:hAnsi="Calibri"/>
-                <w:color w:val="000000"/>
-              </w:rPr>
-              <w:t>alpha</w:t>
-            </w:r>
-          </w:p>
-        </w:tc>
-        <w:tc>
-          <w:tcPr>
-            <w:tcW w:w="1307" w:type="dxa"/>
-            <w:tcBorders>
-              <w:top w:val="nil"/>
-              <w:left w:val="nil"/>
-              <w:bottom w:val="nil"/>
-              <w:right w:val="nil"/>
-            </w:tcBorders>
-            <w:shd w:val="clear" w:color="auto" w:fill="auto"/>
-            <w:noWrap/>
-            <w:vAlign w:val="bottom"/>
-            <w:hideMark/>
-          </w:tcPr>
-          <w:p>
-            <w:pPr>
-              <w:rPr>
-                <w:rFonts w:ascii="Calibri" w:eastAsia="Times New Roman" w:hAnsi="Calibri"/>
-                <w:color w:val="000000"/>
-              </w:rPr>
-            </w:pPr>
-            <w:r>
-              <w:rPr>
-                <w:rFonts w:ascii="Calibri" w:eastAsia="Times New Roman" w:hAnsi="Calibri"/>
-                <w:color w:val="000000"/>
-              </w:rPr>
-              <w:t>accuracy</w:t>
-            </w:r>
-          </w:p>
-        </w:tc>
-      </w:tr>
-      <w:tr>
-        <w:trPr>
-          <w:trHeight w:val="320"/>
-          <w:jc w:val="center"/>
-        </w:trPr>
-        <w:tc>
-          <w:tcPr>
-            <w:tcW w:w="1300" w:type="dxa"/>
-            <w:tcBorders>
-              <w:top w:val="nil"/>
-              <w:left w:val="nil"/>
-              <w:bottom w:val="nil"/>
-              <w:right w:val="nil"/>
-            </w:tcBorders>
-            <w:shd w:val="clear" w:color="auto" w:fill="auto"/>
-            <w:noWrap/>
-            <w:vAlign w:val="bottom"/>
-            <w:hideMark/>
-          </w:tcPr>
-          <w:p>
-            <w:pPr>
-              <w:jc w:val="right"/>
-              <w:rPr>
-                <w:rFonts w:ascii="Calibri" w:eastAsia="Times New Roman" w:hAnsi="Calibri"/>
-                <w:color w:val="000000"/>
-              </w:rPr>
-            </w:pPr>
-            <w:r>
-              <w:rPr>
-                <w:rFonts w:ascii="Calibri" w:eastAsia="Times New Roman" w:hAnsi="Calibri"/>
-                <w:color w:val="000000"/>
-              </w:rPr>
-              <w:t>0.01</w:t>
-            </w:r>
-          </w:p>
-        </w:tc>
-        <w:tc>
-          <w:tcPr>
-            <w:tcW w:w="1307" w:type="dxa"/>
-            <w:tcBorders>
-              <w:top w:val="nil"/>
-              <w:left w:val="nil"/>
-              <w:bottom w:val="nil"/>
-              <w:right w:val="nil"/>
-            </w:tcBorders>
-            <w:shd w:val="clear" w:color="auto" w:fill="auto"/>
-            <w:noWrap/>
-            <w:vAlign w:val="bottom"/>
-            <w:hideMark/>
-          </w:tcPr>
-          <w:p>
-            <w:pPr>
-              <w:jc w:val="right"/>
-              <w:rPr>
-                <w:rFonts w:ascii="Calibri" w:eastAsia="Times New Roman" w:hAnsi="Calibri"/>
-                <w:color w:val="000000"/>
-              </w:rPr>
-            </w:pPr>
-            <w:r>
-              <w:rPr>
-                <w:rFonts w:ascii="Calibri" w:eastAsia="Times New Roman" w:hAnsi="Calibri"/>
-                <w:color w:val="000000"/>
-              </w:rPr>
-              <w:t>0.719063545</w:t>
-            </w:r>
-          </w:p>
-        </w:tc>
-      </w:tr>
-      <w:tr>
-        <w:trPr>
-          <w:trHeight w:val="320"/>
-          <w:jc w:val="center"/>
-        </w:trPr>
-        <w:tc>
-          <w:tcPr>
-            <w:tcW w:w="1300" w:type="dxa"/>
-            <w:tcBorders>
-              <w:top w:val="nil"/>
-              <w:left w:val="nil"/>
-              <w:bottom w:val="nil"/>
-              <w:right w:val="nil"/>
-            </w:tcBorders>
-            <w:shd w:val="clear" w:color="auto" w:fill="auto"/>
-            <w:noWrap/>
-            <w:vAlign w:val="bottom"/>
-            <w:hideMark/>
-          </w:tcPr>
-          <w:p>
-            <w:pPr>
-              <w:jc w:val="right"/>
-              <w:rPr>
-                <w:rFonts w:ascii="Calibri" w:eastAsia="Times New Roman" w:hAnsi="Calibri"/>
-                <w:color w:val="000000"/>
-              </w:rPr>
-            </w:pPr>
-            <w:r>
-              <w:rPr>
-                <w:rFonts w:ascii="Calibri" w:eastAsia="Times New Roman" w:hAnsi="Calibri"/>
-                <w:color w:val="000000"/>
-              </w:rPr>
-              <w:t>0.05</w:t>
-            </w:r>
-          </w:p>
-        </w:tc>
-        <w:tc>
-          <w:tcPr>
-            <w:tcW w:w="1307" w:type="dxa"/>
-            <w:tcBorders>
-              <w:top w:val="nil"/>
-              <w:left w:val="nil"/>
-              <w:bottom w:val="nil"/>
-              <w:right w:val="nil"/>
-            </w:tcBorders>
-            <w:shd w:val="clear" w:color="auto" w:fill="auto"/>
-            <w:noWrap/>
-            <w:vAlign w:val="bottom"/>
-            <w:hideMark/>
-          </w:tcPr>
-          <w:p>
-            <w:pPr>
-              <w:jc w:val="right"/>
-              <w:rPr>
-                <w:rFonts w:ascii="Calibri" w:eastAsia="Times New Roman" w:hAnsi="Calibri"/>
-                <w:color w:val="000000"/>
-              </w:rPr>
-            </w:pPr>
-            <w:r>
-              <w:rPr>
-                <w:rFonts w:ascii="Calibri" w:eastAsia="Times New Roman" w:hAnsi="Calibri"/>
-                <w:color w:val="000000"/>
-              </w:rPr>
-              <w:t>0.737458194</w:t>
-            </w:r>
-          </w:p>
-        </w:tc>
-      </w:tr>
-      <w:tr>
-        <w:trPr>
-          <w:trHeight w:val="320"/>
-          <w:jc w:val="center"/>
-        </w:trPr>
-        <w:tc>
-          <w:tcPr>
-            <w:tcW w:w="1300" w:type="dxa"/>
-            <w:tcBorders>
-              <w:top w:val="nil"/>
-              <w:left w:val="nil"/>
-              <w:bottom w:val="nil"/>
-              <w:right w:val="nil"/>
-            </w:tcBorders>
-            <w:shd w:val="clear" w:color="auto" w:fill="auto"/>
-            <w:noWrap/>
-            <w:vAlign w:val="bottom"/>
-            <w:hideMark/>
-          </w:tcPr>
-          <w:p>
-            <w:pPr>
-              <w:jc w:val="right"/>
-              <w:rPr>
-                <w:rFonts w:ascii="Calibri" w:eastAsia="Times New Roman" w:hAnsi="Calibri"/>
-                <w:color w:val="000000"/>
-              </w:rPr>
-            </w:pPr>
-            <w:r>
-              <w:rPr>
-                <w:rFonts w:ascii="Calibri" w:eastAsia="Times New Roman" w:hAnsi="Calibri"/>
-                <w:color w:val="000000"/>
-              </w:rPr>
-              <w:t>0.1</w:t>
-            </w:r>
-          </w:p>
-        </w:tc>
-        <w:tc>
-          <w:tcPr>
-            <w:tcW w:w="1307" w:type="dxa"/>
-            <w:tcBorders>
-              <w:top w:val="nil"/>
-              <w:left w:val="nil"/>
-              <w:bottom w:val="nil"/>
-              <w:right w:val="nil"/>
-            </w:tcBorders>
-            <w:shd w:val="clear" w:color="auto" w:fill="auto"/>
-            <w:noWrap/>
-            <w:vAlign w:val="bottom"/>
-            <w:hideMark/>
-          </w:tcPr>
-          <w:p>
-            <w:pPr>
-              <w:jc w:val="right"/>
-              <w:rPr>
-                <w:rFonts w:ascii="Calibri" w:eastAsia="Times New Roman" w:hAnsi="Calibri"/>
-                <w:color w:val="000000"/>
-              </w:rPr>
-            </w:pPr>
-            <w:r>
-              <w:rPr>
-                <w:rFonts w:ascii="Calibri" w:eastAsia="Times New Roman" w:hAnsi="Calibri"/>
-                <w:color w:val="000000"/>
-              </w:rPr>
-              <w:t>0.737458194</w:t>
-            </w:r>
-          </w:p>
-        </w:tc>
-      </w:tr>
-      <w:tr>
-        <w:trPr>
-          <w:trHeight w:val="320"/>
-          <w:jc w:val="center"/>
-        </w:trPr>
-        <w:tc>
-          <w:tcPr>
-            <w:tcW w:w="1300" w:type="dxa"/>
-            <w:tcBorders>
-              <w:top w:val="nil"/>
-              <w:left w:val="nil"/>
-              <w:bottom w:val="nil"/>
-              <w:right w:val="nil"/>
-            </w:tcBorders>
-            <w:shd w:val="clear" w:color="auto" w:fill="auto"/>
-            <w:noWrap/>
-            <w:vAlign w:val="bottom"/>
-            <w:hideMark/>
-          </w:tcPr>
-          <w:p>
-            <w:pPr>
-              <w:jc w:val="right"/>
-              <w:rPr>
-                <w:rFonts w:ascii="Calibri" w:eastAsia="Times New Roman" w:hAnsi="Calibri"/>
-                <w:color w:val="000000"/>
-              </w:rPr>
-            </w:pPr>
-            <w:r>
-              <w:rPr>
-                <w:rFonts w:ascii="Calibri" w:eastAsia="Times New Roman" w:hAnsi="Calibri"/>
-                <w:color w:val="000000"/>
-              </w:rPr>
-              <w:t>0.2</w:t>
-            </w:r>
-          </w:p>
-        </w:tc>
-        <w:tc>
-          <w:tcPr>
-            <w:tcW w:w="1307" w:type="dxa"/>
-            <w:tcBorders>
-              <w:top w:val="nil"/>
-              <w:left w:val="nil"/>
-              <w:bottom w:val="nil"/>
-              <w:right w:val="nil"/>
-            </w:tcBorders>
-            <w:shd w:val="clear" w:color="auto" w:fill="auto"/>
-            <w:noWrap/>
-            <w:vAlign w:val="bottom"/>
-            <w:hideMark/>
-          </w:tcPr>
-          <w:p>
-            <w:pPr>
-              <w:jc w:val="right"/>
-              <w:rPr>
-                <w:rFonts w:ascii="Calibri" w:eastAsia="Times New Roman" w:hAnsi="Calibri"/>
-                <w:color w:val="000000"/>
-              </w:rPr>
-            </w:pPr>
-            <w:r>
-              <w:rPr>
-                <w:rFonts w:ascii="Calibri" w:eastAsia="Times New Roman" w:hAnsi="Calibri"/>
-                <w:color w:val="000000"/>
-              </w:rPr>
-              <w:t>0.732441472</w:t>
-            </w:r>
-          </w:p>
-        </w:tc>
-      </w:tr>
-      <w:tr>
-        <w:trPr>
-          <w:trHeight w:val="320"/>
-          <w:jc w:val="center"/>
-        </w:trPr>
-        <w:tc>
-          <w:tcPr>
-            <w:tcW w:w="1300" w:type="dxa"/>
-            <w:tcBorders>
-              <w:top w:val="nil"/>
-              <w:left w:val="nil"/>
-              <w:bottom w:val="nil"/>
-              <w:right w:val="nil"/>
-            </w:tcBorders>
-            <w:shd w:val="clear" w:color="auto" w:fill="auto"/>
-            <w:noWrap/>
-            <w:vAlign w:val="bottom"/>
-            <w:hideMark/>
-          </w:tcPr>
-          <w:p>
-            <w:pPr>
-              <w:jc w:val="right"/>
-              <w:rPr>
-                <w:rFonts w:ascii="Calibri" w:eastAsia="Times New Roman" w:hAnsi="Calibri"/>
-                <w:color w:val="000000"/>
-              </w:rPr>
-            </w:pPr>
-            <w:r>
-              <w:rPr>
-                <w:rFonts w:ascii="Calibri" w:eastAsia="Times New Roman" w:hAnsi="Calibri"/>
-                <w:color w:val="000000"/>
-              </w:rPr>
-              <w:t>0.5</w:t>
-            </w:r>
-          </w:p>
-        </w:tc>
-        <w:tc>
-          <w:tcPr>
-            <w:tcW w:w="1307" w:type="dxa"/>
-            <w:tcBorders>
-              <w:top w:val="nil"/>
-              <w:left w:val="nil"/>
-              <w:bottom w:val="nil"/>
-              <w:right w:val="nil"/>
-            </w:tcBorders>
-            <w:shd w:val="clear" w:color="auto" w:fill="auto"/>
-            <w:noWrap/>
-            <w:vAlign w:val="bottom"/>
-            <w:hideMark/>
-          </w:tcPr>
-          <w:p>
-            <w:pPr>
-              <w:jc w:val="right"/>
-              <w:rPr>
-                <w:rFonts w:ascii="Calibri" w:eastAsia="Times New Roman" w:hAnsi="Calibri"/>
-                <w:color w:val="000000"/>
-              </w:rPr>
-            </w:pPr>
-            <w:r>
-              <w:rPr>
-                <w:rFonts w:ascii="Calibri" w:eastAsia="Times New Roman" w:hAnsi="Calibri"/>
-                <w:color w:val="000000"/>
-              </w:rPr>
-              <w:t>0.7090301</w:t>
-            </w:r>
-          </w:p>
-        </w:tc>
-      </w:tr>
-      <w:tr>
-        <w:trPr>
-          <w:trHeight w:val="320"/>
-          <w:jc w:val="center"/>
-        </w:trPr>
-        <w:tc>
-          <w:tcPr>
-            <w:tcW w:w="1300" w:type="dxa"/>
-            <w:tcBorders>
-              <w:top w:val="nil"/>
-              <w:left w:val="nil"/>
-              <w:bottom w:val="nil"/>
-              <w:right w:val="nil"/>
-            </w:tcBorders>
-            <w:shd w:val="clear" w:color="auto" w:fill="auto"/>
-            <w:noWrap/>
-            <w:vAlign w:val="bottom"/>
-            <w:hideMark/>
-          </w:tcPr>
-          <w:p>
-            <w:pPr>
-              <w:jc w:val="right"/>
-              <w:rPr>
-                <w:rFonts w:ascii="Calibri" w:eastAsia="Times New Roman" w:hAnsi="Calibri"/>
-                <w:color w:val="000000"/>
-              </w:rPr>
-            </w:pPr>
-            <w:r>
-              <w:rPr>
-                <w:rFonts w:ascii="Calibri" w:eastAsia="Times New Roman" w:hAnsi="Calibri"/>
-                <w:color w:val="000000"/>
-              </w:rPr>
-              <w:t>1</w:t>
-            </w:r>
-          </w:p>
-        </w:tc>
-        <w:tc>
-          <w:tcPr>
-            <w:tcW w:w="1307" w:type="dxa"/>
-            <w:tcBorders>
-              <w:top w:val="nil"/>
-              <w:left w:val="nil"/>
-              <w:bottom w:val="nil"/>
-              <w:right w:val="nil"/>
-            </w:tcBorders>
-            <w:shd w:val="clear" w:color="auto" w:fill="auto"/>
-            <w:noWrap/>
-            <w:vAlign w:val="bottom"/>
-            <w:hideMark/>
-          </w:tcPr>
-          <w:p>
-            <w:pPr>
-              <w:jc w:val="right"/>
-              <w:rPr>
-                <w:rFonts w:ascii="Calibri" w:eastAsia="Times New Roman" w:hAnsi="Calibri"/>
-                <w:color w:val="000000"/>
-              </w:rPr>
-            </w:pPr>
-            <w:r>
-              <w:rPr>
-                <w:rFonts w:ascii="Calibri" w:eastAsia="Times New Roman" w:hAnsi="Calibri"/>
-                <w:color w:val="000000"/>
-              </w:rPr>
-              <w:t>0.678929766</w:t>
-            </w:r>
-          </w:p>
-        </w:tc>
-      </w:tr>
-      <w:tr>
-        <w:trPr>
-          <w:trHeight w:val="320"/>
-          <w:jc w:val="center"/>
-        </w:trPr>
-        <w:tc>
-          <w:tcPr>
-            <w:tcW w:w="1300" w:type="dxa"/>
-            <w:tcBorders>
-              <w:top w:val="nil"/>
-              <w:left w:val="nil"/>
-              <w:bottom w:val="nil"/>
-              <w:right w:val="nil"/>
-            </w:tcBorders>
-            <w:shd w:val="clear" w:color="auto" w:fill="auto"/>
-            <w:noWrap/>
-            <w:vAlign w:val="bottom"/>
-            <w:hideMark/>
-          </w:tcPr>
-          <w:p>
-            <w:pPr>
-              <w:jc w:val="right"/>
-              <w:rPr>
-                <w:rFonts w:ascii="Calibri" w:eastAsia="Times New Roman" w:hAnsi="Calibri"/>
-                <w:color w:val="000000"/>
-              </w:rPr>
-            </w:pPr>
-            <w:r>
-              <w:rPr>
-                <w:rFonts w:ascii="Calibri" w:eastAsia="Times New Roman" w:hAnsi="Calibri"/>
-                <w:color w:val="000000"/>
-              </w:rPr>
-              <w:t>2</w:t>
-            </w:r>
-          </w:p>
-        </w:tc>
-        <w:tc>
-          <w:tcPr>
-            <w:tcW w:w="1307" w:type="dxa"/>
-            <w:tcBorders>
-              <w:top w:val="nil"/>
-              <w:left w:val="nil"/>
-              <w:bottom w:val="nil"/>
-              <w:right w:val="nil"/>
-            </w:tcBorders>
-            <w:shd w:val="clear" w:color="auto" w:fill="auto"/>
-            <w:noWrap/>
-            <w:vAlign w:val="bottom"/>
-            <w:hideMark/>
-          </w:tcPr>
-          <w:p>
-            <w:pPr>
-              <w:jc w:val="right"/>
-              <w:rPr>
-                <w:rFonts w:ascii="Calibri" w:eastAsia="Times New Roman" w:hAnsi="Calibri"/>
-                <w:color w:val="000000"/>
-              </w:rPr>
-            </w:pPr>
-            <w:r>
-              <w:rPr>
-                <w:rFonts w:ascii="Calibri" w:eastAsia="Times New Roman" w:hAnsi="Calibri"/>
-                <w:color w:val="000000"/>
-              </w:rPr>
-              <w:t>0.575250836</w:t>
-            </w:r>
-          </w:p>
-        </w:tc>
-      </w:tr>
-      <w:tr>
-        <w:trPr>
-          <w:trHeight w:val="320"/>
-          <w:jc w:val="center"/>
-        </w:trPr>
-        <w:tc>
-          <w:tcPr>
-            <w:tcW w:w="1300" w:type="dxa"/>
-            <w:tcBorders>
-              <w:top w:val="nil"/>
-              <w:left w:val="nil"/>
-              <w:bottom w:val="nil"/>
-              <w:right w:val="nil"/>
-            </w:tcBorders>
-            <w:shd w:val="clear" w:color="auto" w:fill="auto"/>
-            <w:noWrap/>
-            <w:vAlign w:val="bottom"/>
-            <w:hideMark/>
-          </w:tcPr>
-          <w:p>
-            <w:pPr>
-              <w:jc w:val="right"/>
-              <w:rPr>
-                <w:rFonts w:ascii="Calibri" w:eastAsia="Times New Roman" w:hAnsi="Calibri"/>
-                <w:color w:val="000000"/>
-              </w:rPr>
-            </w:pPr>
-            <w:r>
-              <w:rPr>
-                <w:rFonts w:ascii="Calibri" w:eastAsia="Times New Roman" w:hAnsi="Calibri"/>
-                <w:color w:val="000000"/>
-              </w:rPr>
-              <w:t>5</w:t>
-            </w:r>
-          </w:p>
-        </w:tc>
-        <w:tc>
-          <w:tcPr>
-            <w:tcW w:w="1307" w:type="dxa"/>
-            <w:tcBorders>
-              <w:top w:val="nil"/>
-              <w:left w:val="nil"/>
-              <w:bottom w:val="nil"/>
-              <w:right w:val="nil"/>
-            </w:tcBorders>
-            <w:shd w:val="clear" w:color="auto" w:fill="auto"/>
-            <w:noWrap/>
-            <w:vAlign w:val="bottom"/>
-            <w:hideMark/>
-          </w:tcPr>
-          <w:p>
-            <w:pPr>
-              <w:jc w:val="right"/>
-              <w:rPr>
-                <w:rFonts w:ascii="Calibri" w:eastAsia="Times New Roman" w:hAnsi="Calibri"/>
-                <w:color w:val="000000"/>
-              </w:rPr>
-            </w:pPr>
-            <w:r>
-              <w:rPr>
-                <w:rFonts w:ascii="Calibri" w:eastAsia="Times New Roman" w:hAnsi="Calibri"/>
-                <w:color w:val="000000"/>
-              </w:rPr>
-              <w:t>0.377926421</w:t>
-            </w:r>
-          </w:p>
-        </w:tc>
-      </w:tr>
-    </w:tbl>
-    <w:p>
-      <w:r>
-        <w:t>Question 5:</w:t>
+        <w:t>Part B:</w:t>
       </w:r>
     </w:p>
     <w:p/>
     <w:p>
       <w:r>
-        <w:t>dev:0.2,0.7491638795986622</w:t>
-      </w:r>
-    </w:p>
-    <w:p>
-      <w:r>
-        <w:t>test:0.2,0.7152317880794702</w:t>
-      </w:r>
-    </w:p>
-    <w:p/>
-    <w:p>
-      <w:r>
-        <w:t>Using the alpha from lemmatization</w:t>
-      </w:r>
-    </w:p>
-    <w:p>
-      <w:r>
-        <w:t>dev:0.05,0.7374581939799331</w:t>
-      </w:r>
-    </w:p>
-    <w:p>
-      <w:r>
-        <w:t>test:0.05,0.6771523178807947</w:t>
-      </w:r>
-    </w:p>
-    <w:p/>
-    <w:p>
-      <w:r>
-        <w:t>Question 6</w:t>
-      </w:r>
-      <w:bookmarkStart w:id="0" w:name="_GoBack"/>
-      <w:bookmarkEnd w:id="0"/>
-      <w:r>
-        <w:t>:</w:t>
+        <w:t>Part C:</w:t>
       </w:r>
     </w:p>
     <w:p/>
     <w:sectPr>
+      <w:headerReference w:type="first" r:id="rId6"/>
       <w:pgSz w:w="12240" w:h="15840"/>
       <w:pgMar w:top="1440" w:right="1440" w:bottom="1440" w:left="1440" w:header="720" w:footer="720" w:gutter="0"/>
       <w:cols w:space="720"/>
+      <w:titlePg/>
       <w:docGrid w:linePitch="360"/>
     </w:sectPr>
   </w:body>
 </w:document>
+</file>
+
+<file path=word/endnotes.xml><?xml version="1.0" encoding="utf-8"?>
+<w:endnotes xmlns:wpc="http://schemas.microsoft.com/office/word/2010/wordprocessingCanvas" xmlns:mo="http://schemas.microsoft.com/office/mac/office/2008/main" xmlns:mc="http://schemas.openxmlformats.org/markup-compatibility/2006" xmlns:mv="urn:schemas-microsoft-com:mac:vml" xmlns:o="urn:schemas-microsoft-com:office:office" xmlns:r="http://schemas.openxmlformats.org/officeDocument/2006/relationships" xmlns:m="http://schemas.openxmlformats.org/officeDocument/2006/math" xmlns:v="urn:schemas-microsoft-com:vml" xmlns:wp14="http://schemas.microsoft.com/office/word/2010/wordprocessingDrawing" xmlns:wp="http://schemas.openxmlformats.org/drawingml/2006/wordprocessingDrawing" xmlns:w10="urn:schemas-microsoft-com:office:word" xmlns:w="http://schemas.openxmlformats.org/wordprocessingml/2006/main" xmlns:w14="http://schemas.microsoft.com/office/word/2010/wordml" xmlns:w15="http://schemas.microsoft.com/office/word/2012/wordml" xmlns:wpg="http://schemas.microsoft.com/office/word/2010/wordprocessingGroup" xmlns:wpi="http://schemas.microsoft.com/office/word/2010/wordprocessingInk" xmlns:wne="http://schemas.microsoft.com/office/word/2006/wordml" xmlns:wps="http://schemas.microsoft.com/office/word/2010/wordprocessingShape" mc:Ignorable="w14 w15 wp14">
+  <w:endnote w:type="separator" w:id="-1">
+    <w:p>
+      <w:r>
+        <w:separator/>
+      </w:r>
+    </w:p>
+  </w:endnote>
+  <w:endnote w:type="continuationSeparator" w:id="0">
+    <w:p>
+      <w:r>
+        <w:continuationSeparator/>
+      </w:r>
+    </w:p>
+  </w:endnote>
+</w:endnotes>
+</file>
+
+<file path=word/footnotes.xml><?xml version="1.0" encoding="utf-8"?>
+<w:footnotes xmlns:wpc="http://schemas.microsoft.com/office/word/2010/wordprocessingCanvas" xmlns:mo="http://schemas.microsoft.com/office/mac/office/2008/main" xmlns:mc="http://schemas.openxmlformats.org/markup-compatibility/2006" xmlns:mv="urn:schemas-microsoft-com:mac:vml" xmlns:o="urn:schemas-microsoft-com:office:office" xmlns:r="http://schemas.openxmlformats.org/officeDocument/2006/relationships" xmlns:m="http://schemas.openxmlformats.org/officeDocument/2006/math" xmlns:v="urn:schemas-microsoft-com:vml" xmlns:wp14="http://schemas.microsoft.com/office/word/2010/wordprocessingDrawing" xmlns:wp="http://schemas.openxmlformats.org/drawingml/2006/wordprocessingDrawing" xmlns:w10="urn:schemas-microsoft-com:office:word" xmlns:w="http://schemas.openxmlformats.org/wordprocessingml/2006/main" xmlns:w14="http://schemas.microsoft.com/office/word/2010/wordml" xmlns:w15="http://schemas.microsoft.com/office/word/2012/wordml" xmlns:wpg="http://schemas.microsoft.com/office/word/2010/wordprocessingGroup" xmlns:wpi="http://schemas.microsoft.com/office/word/2010/wordprocessingInk" xmlns:wne="http://schemas.microsoft.com/office/word/2006/wordml" xmlns:wps="http://schemas.microsoft.com/office/word/2010/wordprocessingShape" mc:Ignorable="w14 w15 wp14">
+  <w:footnote w:type="separator" w:id="-1">
+    <w:p>
+      <w:r>
+        <w:separator/>
+      </w:r>
+    </w:p>
+  </w:footnote>
+  <w:footnote w:type="continuationSeparator" w:id="0">
+    <w:p>
+      <w:r>
+        <w:continuationSeparator/>
+      </w:r>
+    </w:p>
+  </w:footnote>
+</w:footnotes>
+</file>
+
+<file path=word/header1.xml><?xml version="1.0" encoding="utf-8"?>
+<w:hdr xmlns:wpc="http://schemas.microsoft.com/office/word/2010/wordprocessingCanvas" xmlns:mo="http://schemas.microsoft.com/office/mac/office/2008/main" xmlns:mc="http://schemas.openxmlformats.org/markup-compatibility/2006" xmlns:mv="urn:schemas-microsoft-com:mac:vml" xmlns:o="urn:schemas-microsoft-com:office:office" xmlns:r="http://schemas.openxmlformats.org/officeDocument/2006/relationships" xmlns:m="http://schemas.openxmlformats.org/officeDocument/2006/math" xmlns:v="urn:schemas-microsoft-com:vml" xmlns:wp14="http://schemas.microsoft.com/office/word/2010/wordprocessingDrawing" xmlns:wp="http://schemas.openxmlformats.org/drawingml/2006/wordprocessingDrawing" xmlns:w10="urn:schemas-microsoft-com:office:word" xmlns:w="http://schemas.openxmlformats.org/wordprocessingml/2006/main" xmlns:w14="http://schemas.microsoft.com/office/word/2010/wordml" xmlns:w15="http://schemas.microsoft.com/office/word/2012/wordml" xmlns:wpg="http://schemas.microsoft.com/office/word/2010/wordprocessingGroup" xmlns:wpi="http://schemas.microsoft.com/office/word/2010/wordprocessingInk" xmlns:wne="http://schemas.microsoft.com/office/word/2006/wordml" xmlns:wps="http://schemas.microsoft.com/office/word/2010/wordprocessingShape" mc:Ignorable="w14 w15 wp14">
+  <w:p>
+    <w:pPr>
+      <w:pStyle w:val="Header"/>
+      <w:jc w:val="right"/>
+    </w:pPr>
+    <w:proofErr w:type="spellStart"/>
+    <w:r>
+      <w:t>Arif</w:t>
+    </w:r>
+    <w:proofErr w:type="spellEnd"/>
+    <w:r>
+      <w:t xml:space="preserve"> Ali</w:t>
+    </w:r>
+  </w:p>
+  <w:p>
+    <w:pPr>
+      <w:pStyle w:val="Header"/>
+      <w:jc w:val="right"/>
+    </w:pPr>
+    <w:r>
+      <w:t>LING 572</w:t>
+    </w:r>
+  </w:p>
+  <w:p>
+    <w:pPr>
+      <w:pStyle w:val="Header"/>
+      <w:jc w:val="right"/>
+    </w:pPr>
+    <w:r>
+      <w:t>Oct. 10</w:t>
+    </w:r>
+    <w:r>
+      <w:rPr>
+        <w:vertAlign w:val="superscript"/>
+      </w:rPr>
+      <w:t>th</w:t>
+    </w:r>
+    <w:r>
+      <w:t xml:space="preserve"> 2016</w:t>
+    </w:r>
+  </w:p>
+  <w:p>
+    <w:pPr>
+      <w:pStyle w:val="Header"/>
+      <w:jc w:val="right"/>
+    </w:pPr>
+    <w:r>
+      <w:t>a1</w:t>
+    </w:r>
+  </w:p>
+</w:hdr>
 </file>
 
 <file path=word/styles.xml><?xml version="1.0" encoding="utf-8"?>
@@ -3296,7 +3389,7 @@
   <w:style w:type="paragraph" w:default="1" w:styleId="Normal">
     <w:name w:val="Normal"/>
     <w:qFormat/>
-    <w:rsid w:val="009E3BB5"/>
+    <w:rsid w:val="00372A85"/>
     <w:rPr>
       <w:rFonts w:ascii="Times New Roman" w:hAnsi="Times New Roman" w:cs="Times New Roman"/>
     </w:rPr>
@@ -3327,6 +3420,77 @@
     <w:uiPriority w:val="99"/>
     <w:semiHidden/>
     <w:unhideWhenUsed/>
+  </w:style>
+  <w:style w:type="paragraph" w:styleId="Header">
+    <w:name w:val="header"/>
+    <w:basedOn w:val="Normal"/>
+    <w:link w:val="HeaderChar"/>
+    <w:uiPriority w:val="99"/>
+    <w:unhideWhenUsed/>
+    <w:rsid w:val="00763B0F"/>
+    <w:pPr>
+      <w:tabs>
+        <w:tab w:val="center" w:pos="4680"/>
+        <w:tab w:val="right" w:pos="9360"/>
+      </w:tabs>
+    </w:pPr>
+  </w:style>
+  <w:style w:type="character" w:customStyle="1" w:styleId="HeaderChar">
+    <w:name w:val="Header Char"/>
+    <w:basedOn w:val="DefaultParagraphFont"/>
+    <w:link w:val="Header"/>
+    <w:uiPriority w:val="99"/>
+    <w:rsid w:val="00763B0F"/>
+    <w:rPr>
+      <w:rFonts w:ascii="Times New Roman" w:hAnsi="Times New Roman" w:cs="Times New Roman"/>
+    </w:rPr>
+  </w:style>
+  <w:style w:type="paragraph" w:styleId="Footer">
+    <w:name w:val="footer"/>
+    <w:basedOn w:val="Normal"/>
+    <w:link w:val="FooterChar"/>
+    <w:uiPriority w:val="99"/>
+    <w:unhideWhenUsed/>
+    <w:rsid w:val="00763B0F"/>
+    <w:pPr>
+      <w:tabs>
+        <w:tab w:val="center" w:pos="4680"/>
+        <w:tab w:val="right" w:pos="9360"/>
+      </w:tabs>
+    </w:pPr>
+  </w:style>
+  <w:style w:type="character" w:customStyle="1" w:styleId="FooterChar">
+    <w:name w:val="Footer Char"/>
+    <w:basedOn w:val="DefaultParagraphFont"/>
+    <w:link w:val="Footer"/>
+    <w:uiPriority w:val="99"/>
+    <w:rsid w:val="00763B0F"/>
+    <w:rPr>
+      <w:rFonts w:ascii="Times New Roman" w:hAnsi="Times New Roman" w:cs="Times New Roman"/>
+    </w:rPr>
+  </w:style>
+  <w:style w:type="table" w:styleId="TableGrid">
+    <w:name w:val="Table Grid"/>
+    <w:basedOn w:val="TableNormal"/>
+    <w:uiPriority w:val="39"/>
+    <w:rsid w:val="006430DD"/>
+    <w:tblPr>
+      <w:tblInd w:w="0" w:type="dxa"/>
+      <w:tblBorders>
+        <w:top w:val="single" w:sz="4" w:space="0" w:color="auto"/>
+        <w:left w:val="single" w:sz="4" w:space="0" w:color="auto"/>
+        <w:bottom w:val="single" w:sz="4" w:space="0" w:color="auto"/>
+        <w:right w:val="single" w:sz="4" w:space="0" w:color="auto"/>
+        <w:insideH w:val="single" w:sz="4" w:space="0" w:color="auto"/>
+        <w:insideV w:val="single" w:sz="4" w:space="0" w:color="auto"/>
+      </w:tblBorders>
+      <w:tblCellMar>
+        <w:top w:w="0" w:type="dxa"/>
+        <w:left w:w="108" w:type="dxa"/>
+        <w:bottom w:w="0" w:type="dxa"/>
+        <w:right w:w="108" w:type="dxa"/>
+      </w:tblCellMar>
+    </w:tblPr>
   </w:style>
 </w:styles>
 </file>

</xml_diff>

<commit_message>
fix numpy float issue
</commit_message>
<xml_diff>
--- a/a1/a1.nb.docx
+++ b/a1/a1.nb.docx
@@ -7,19 +7,25 @@
         <w:jc w:val="center"/>
         <w:rPr>
           <w:rFonts w:asciiTheme="minorHAnsi" w:hAnsiTheme="minorHAnsi"/>
-          <w:sz w:val="20"/>
-          <w:szCs w:val="20"/>
+          <w:b/>
+          <w:sz w:val="20"/>
+          <w:szCs w:val="20"/>
+          <w:u w:val="single"/>
         </w:rPr>
       </w:pPr>
+      <w:bookmarkStart w:id="0" w:name="_GoBack"/>
       <w:r>
         <w:rPr>
           <w:rFonts w:asciiTheme="minorHAnsi" w:hAnsiTheme="minorHAnsi"/>
-          <w:sz w:val="20"/>
-          <w:szCs w:val="20"/>
+          <w:b/>
+          <w:sz w:val="20"/>
+          <w:szCs w:val="20"/>
+          <w:u w:val="single"/>
         </w:rPr>
         <w:t>Naïve Bayes Model</w:t>
       </w:r>
     </w:p>
+    <w:bookmarkEnd w:id="0"/>
     <w:p>
       <w:pPr>
         <w:jc w:val="center"/>
@@ -4405,8 +4411,6 @@
         </w:rPr>
         <w:t xml:space="preserve"> process could be considered as another form of fitting.</w:t>
       </w:r>
-      <w:bookmarkStart w:id="0" w:name="_GoBack"/>
-      <w:bookmarkEnd w:id="0"/>
     </w:p>
     <w:sectPr>
       <w:headerReference w:type="first" r:id="rId6"/>

</xml_diff>